<commit_message>
Après Jour 1 de formation
</commit_message>
<xml_diff>
--- a/support-cours/DevelopperEnJS.docx
+++ b/support-cours/DevelopperEnJS.docx
@@ -33971,7 +33971,7 @@
       <w:pPr>
         <w:spacing w:after="0" w:line="276" w:lineRule="auto"/>
         <w:rPr>
-          <w:rFonts w:ascii="Arial" w:eastAsia="Times New Roman" w:hAnsi="Arial" w:cs="Arial"/>
+          <w:rFonts w:ascii="Ubuntu Mono" w:eastAsia="Times New Roman" w:hAnsi="Ubuntu Mono" w:cs="Arial"/>
           <w:color w:val="FFFFFF" w:themeColor="background1"/>
           <w:kern w:val="0"/>
           <w:sz w:val="20"/>
@@ -33983,7 +33983,7 @@
       </w:pPr>
       <w:r>
         <w:rPr>
-          <w:rFonts w:ascii="Arial" w:eastAsia="Times New Roman" w:hAnsi="Arial" w:cs="Arial"/>
+          <w:rFonts w:ascii="Ubuntu Mono" w:eastAsia="Times New Roman" w:hAnsi="Ubuntu Mono" w:cs="Arial"/>
           <w:color w:val="FFFFFF" w:themeColor="background1"/>
           <w:kern w:val="0"/>
           <w:sz w:val="20"/>
@@ -33998,7 +33998,7 @@
       <w:proofErr w:type="spellStart"/>
       <w:r>
         <w:rPr>
-          <w:rFonts w:ascii="Arial" w:eastAsia="Times New Roman" w:hAnsi="Arial" w:cs="Arial"/>
+          <w:rFonts w:ascii="Ubuntu Mono" w:eastAsia="Times New Roman" w:hAnsi="Ubuntu Mono" w:cs="Arial"/>
           <w:color w:val="FFFFFF" w:themeColor="background1"/>
           <w:kern w:val="0"/>
           <w:sz w:val="20"/>
@@ -34013,7 +34013,7 @@
       <w:proofErr w:type="spellEnd"/>
       <w:r>
         <w:rPr>
-          <w:rFonts w:ascii="Arial" w:eastAsia="Times New Roman" w:hAnsi="Arial" w:cs="Arial"/>
+          <w:rFonts w:ascii="Ubuntu Mono" w:eastAsia="Times New Roman" w:hAnsi="Ubuntu Mono" w:cs="Arial"/>
           <w:color w:val="FFFFFF" w:themeColor="background1"/>
           <w:kern w:val="0"/>
           <w:sz w:val="20"/>
@@ -34030,7 +34030,7 @@
       <w:pPr>
         <w:spacing w:after="0" w:line="276" w:lineRule="auto"/>
         <w:rPr>
-          <w:rFonts w:ascii="Arial" w:eastAsia="Times New Roman" w:hAnsi="Arial" w:cs="Arial"/>
+          <w:rFonts w:ascii="Ubuntu Mono" w:eastAsia="Times New Roman" w:hAnsi="Ubuntu Mono" w:cs="Arial"/>
           <w:color w:val="FFFFFF"/>
           <w:kern w:val="0"/>
           <w:sz w:val="20"/>
@@ -34043,7 +34043,7 @@
       <w:proofErr w:type="spellStart"/>
       <w:r>
         <w:rPr>
-          <w:rFonts w:ascii="Arial" w:eastAsia="Times New Roman" w:hAnsi="Arial" w:cs="Arial"/>
+          <w:rFonts w:ascii="Ubuntu Mono" w:eastAsia="Times New Roman" w:hAnsi="Ubuntu Mono" w:cs="Arial"/>
           <w:color w:val="DF3079"/>
           <w:kern w:val="0"/>
           <w:sz w:val="20"/>
@@ -34057,7 +34057,7 @@
       </w:r>
       <w:r>
         <w:rPr>
-          <w:rFonts w:ascii="Arial" w:eastAsia="Times New Roman" w:hAnsi="Arial" w:cs="Arial"/>
+          <w:rFonts w:ascii="Ubuntu Mono" w:eastAsia="Times New Roman" w:hAnsi="Ubuntu Mono" w:cs="Arial"/>
           <w:color w:val="FFFFFF"/>
           <w:kern w:val="0"/>
           <w:sz w:val="20"/>
@@ -34070,7 +34070,7 @@
       </w:r>
       <w:r>
         <w:rPr>
-          <w:rFonts w:ascii="Arial" w:eastAsia="Times New Roman" w:hAnsi="Arial" w:cs="Arial"/>
+          <w:rFonts w:ascii="Ubuntu Mono" w:eastAsia="Times New Roman" w:hAnsi="Ubuntu Mono" w:cs="Arial"/>
           <w:color w:val="FFFFFF"/>
           <w:kern w:val="0"/>
           <w:sz w:val="20"/>
@@ -34084,7 +34084,7 @@
       </w:r>
       <w:r>
         <w:rPr>
-          <w:rFonts w:ascii="Arial" w:eastAsia="Times New Roman" w:hAnsi="Arial" w:cs="Arial"/>
+          <w:rFonts w:ascii="Ubuntu Mono" w:eastAsia="Times New Roman" w:hAnsi="Ubuntu Mono" w:cs="Arial"/>
           <w:color w:val="FFFFFF"/>
           <w:kern w:val="0"/>
           <w:sz w:val="20"/>
@@ -34097,7 +34097,7 @@
       </w:r>
       <w:r>
         <w:rPr>
-          <w:rFonts w:ascii="Arial" w:eastAsia="Times New Roman" w:hAnsi="Arial" w:cs="Arial"/>
+          <w:rFonts w:ascii="Ubuntu Mono" w:eastAsia="Times New Roman" w:hAnsi="Ubuntu Mono" w:cs="Arial"/>
           <w:color w:val="F22C3D"/>
           <w:kern w:val="0"/>
           <w:sz w:val="20"/>
@@ -34112,7 +34112,7 @@
       <w:proofErr w:type="spellEnd"/>
       <w:r>
         <w:rPr>
-          <w:rFonts w:ascii="Arial" w:eastAsia="Times New Roman" w:hAnsi="Arial" w:cs="Arial"/>
+          <w:rFonts w:ascii="Ubuntu Mono" w:eastAsia="Times New Roman" w:hAnsi="Ubuntu Mono" w:cs="Arial"/>
           <w:color w:val="FFFFFF"/>
           <w:kern w:val="0"/>
           <w:sz w:val="20"/>
@@ -34128,7 +34128,7 @@
       <w:pPr>
         <w:spacing w:after="0" w:line="276" w:lineRule="auto"/>
         <w:rPr>
-          <w:rFonts w:ascii="Arial" w:eastAsia="Times New Roman" w:hAnsi="Arial" w:cs="Arial"/>
+          <w:rFonts w:ascii="Ubuntu Mono" w:eastAsia="Times New Roman" w:hAnsi="Ubuntu Mono" w:cs="Arial"/>
           <w:color w:val="FFFFFF"/>
           <w:kern w:val="0"/>
           <w:sz w:val="20"/>
@@ -34143,7 +34143,7 @@
       <w:pPr>
         <w:spacing w:after="0" w:line="276" w:lineRule="auto"/>
         <w:rPr>
-          <w:rFonts w:ascii="Arial" w:eastAsia="Times New Roman" w:hAnsi="Arial" w:cs="Arial"/>
+          <w:rFonts w:ascii="Ubuntu Mono" w:eastAsia="Times New Roman" w:hAnsi="Ubuntu Mono" w:cs="Arial"/>
           <w:color w:val="FFFFFF" w:themeColor="background1"/>
           <w:kern w:val="0"/>
           <w:sz w:val="20"/>
@@ -34155,7 +34155,7 @@
       </w:pPr>
       <w:r>
         <w:rPr>
-          <w:rFonts w:ascii="Arial" w:eastAsia="Times New Roman" w:hAnsi="Arial" w:cs="Arial"/>
+          <w:rFonts w:ascii="Ubuntu Mono" w:eastAsia="Times New Roman" w:hAnsi="Ubuntu Mono" w:cs="Arial"/>
           <w:color w:val="FFFFFF" w:themeColor="background1"/>
           <w:kern w:val="0"/>
           <w:sz w:val="20"/>
@@ -34172,7 +34172,7 @@
       <w:pPr>
         <w:spacing w:after="0" w:line="276" w:lineRule="auto"/>
         <w:rPr>
-          <w:rFonts w:ascii="Arial" w:eastAsia="Times New Roman" w:hAnsi="Arial" w:cs="Arial"/>
+          <w:rFonts w:ascii="Ubuntu Mono" w:eastAsia="Times New Roman" w:hAnsi="Ubuntu Mono" w:cs="Arial"/>
           <w:color w:val="FFFFFF" w:themeColor="background1"/>
           <w:kern w:val="0"/>
           <w:sz w:val="20"/>
@@ -34184,7 +34184,7 @@
       </w:pPr>
       <w:r>
         <w:rPr>
-          <w:rFonts w:ascii="Arial" w:eastAsia="Times New Roman" w:hAnsi="Arial" w:cs="Arial"/>
+          <w:rFonts w:ascii="Ubuntu Mono" w:eastAsia="Times New Roman" w:hAnsi="Ubuntu Mono" w:cs="Arial"/>
           <w:color w:val="FFFFFF" w:themeColor="background1"/>
           <w:kern w:val="0"/>
           <w:sz w:val="20"/>
@@ -34201,7 +34201,7 @@
       <w:pPr>
         <w:spacing w:after="0" w:line="276" w:lineRule="auto"/>
         <w:rPr>
-          <w:rFonts w:ascii="Arial" w:eastAsia="Times New Roman" w:hAnsi="Arial" w:cs="Arial"/>
+          <w:rFonts w:ascii="Ubuntu Mono" w:eastAsia="Times New Roman" w:hAnsi="Ubuntu Mono" w:cs="Arial"/>
           <w:color w:val="FFFFFF" w:themeColor="background1"/>
           <w:kern w:val="0"/>
           <w:sz w:val="20"/>
@@ -34213,7 +34213,7 @@
       </w:pPr>
       <w:r>
         <w:rPr>
-          <w:rFonts w:ascii="Arial" w:eastAsia="Times New Roman" w:hAnsi="Arial" w:cs="Arial"/>
+          <w:rFonts w:ascii="Ubuntu Mono" w:eastAsia="Times New Roman" w:hAnsi="Ubuntu Mono" w:cs="Arial"/>
           <w:color w:val="FFFFFF" w:themeColor="background1"/>
           <w:kern w:val="0"/>
           <w:sz w:val="20"/>
@@ -34230,7 +34230,7 @@
       <w:pPr>
         <w:spacing w:line="276" w:lineRule="auto"/>
         <w:rPr>
-          <w:rFonts w:ascii="Arial" w:eastAsia="Times New Roman" w:hAnsi="Arial" w:cs="Arial"/>
+          <w:rFonts w:ascii="Ubuntu Mono" w:eastAsia="Times New Roman" w:hAnsi="Ubuntu Mono" w:cs="Arial"/>
           <w:color w:val="FFFFFF"/>
           <w:kern w:val="0"/>
           <w:sz w:val="20"/>
@@ -34242,7 +34242,7 @@
       <w:proofErr w:type="spellStart"/>
       <w:r>
         <w:rPr>
-          <w:rFonts w:ascii="Arial" w:eastAsia="Times New Roman" w:hAnsi="Arial" w:cs="Arial"/>
+          <w:rFonts w:ascii="Ubuntu Mono" w:eastAsia="Times New Roman" w:hAnsi="Ubuntu Mono" w:cs="Arial"/>
           <w:color w:val="DF3079"/>
           <w:kern w:val="0"/>
           <w:sz w:val="20"/>
@@ -34256,7 +34256,7 @@
       </w:r>
       <w:r>
         <w:rPr>
-          <w:rFonts w:ascii="Arial" w:eastAsia="Times New Roman" w:hAnsi="Arial" w:cs="Arial"/>
+          <w:rFonts w:ascii="Ubuntu Mono" w:eastAsia="Times New Roman" w:hAnsi="Ubuntu Mono" w:cs="Arial"/>
           <w:color w:val="FFFFFF"/>
           <w:kern w:val="0"/>
           <w:sz w:val="20"/>
@@ -34269,7 +34269,7 @@
       </w:r>
       <w:r>
         <w:rPr>
-          <w:rFonts w:ascii="Arial" w:eastAsia="Times New Roman" w:hAnsi="Arial" w:cs="Arial"/>
+          <w:rFonts w:ascii="Ubuntu Mono" w:eastAsia="Times New Roman" w:hAnsi="Ubuntu Mono" w:cs="Arial"/>
           <w:color w:val="FFFFFF"/>
           <w:kern w:val="0"/>
           <w:sz w:val="20"/>
@@ -34283,7 +34283,7 @@
       </w:r>
       <w:r>
         <w:rPr>
-          <w:rFonts w:ascii="Arial" w:eastAsia="Times New Roman" w:hAnsi="Arial" w:cs="Arial"/>
+          <w:rFonts w:ascii="Ubuntu Mono" w:eastAsia="Times New Roman" w:hAnsi="Ubuntu Mono" w:cs="Arial"/>
           <w:color w:val="FFFFFF"/>
           <w:kern w:val="0"/>
           <w:sz w:val="20"/>
@@ -34296,7 +34296,7 @@
       </w:r>
       <w:r>
         <w:rPr>
-          <w:rFonts w:ascii="Arial" w:eastAsia="Times New Roman" w:hAnsi="Arial" w:cs="Arial"/>
+          <w:rFonts w:ascii="Ubuntu Mono" w:eastAsia="Times New Roman" w:hAnsi="Ubuntu Mono" w:cs="Arial"/>
           <w:color w:val="F22C3D"/>
           <w:kern w:val="0"/>
           <w:sz w:val="20"/>
@@ -34311,7 +34311,7 @@
       <w:proofErr w:type="spellEnd"/>
       <w:r>
         <w:rPr>
-          <w:rFonts w:ascii="Arial" w:eastAsia="Times New Roman" w:hAnsi="Arial" w:cs="Arial"/>
+          <w:rFonts w:ascii="Ubuntu Mono" w:eastAsia="Times New Roman" w:hAnsi="Ubuntu Mono" w:cs="Arial"/>
           <w:color w:val="FFFFFF"/>
           <w:kern w:val="0"/>
           <w:sz w:val="20"/>
@@ -34324,7 +34324,7 @@
       </w:r>
       <w:r>
         <w:rPr>
-          <w:rFonts w:ascii="Arial" w:eastAsia="Times New Roman" w:hAnsi="Arial" w:cs="Arial"/>
+          <w:rFonts w:ascii="Ubuntu Mono" w:eastAsia="Times New Roman" w:hAnsi="Ubuntu Mono" w:cs="Arial"/>
           <w:color w:val="DF3079"/>
           <w:kern w:val="0"/>
           <w:sz w:val="20"/>
@@ -34338,7 +34338,7 @@
       </w:r>
       <w:r>
         <w:rPr>
-          <w:rFonts w:ascii="Arial" w:eastAsia="Times New Roman" w:hAnsi="Arial" w:cs="Arial"/>
+          <w:rFonts w:ascii="Ubuntu Mono" w:eastAsia="Times New Roman" w:hAnsi="Ubuntu Mono" w:cs="Arial"/>
           <w:color w:val="FFFFFF"/>
           <w:kern w:val="0"/>
           <w:sz w:val="20"/>
@@ -34351,7 +34351,7 @@
       </w:r>
       <w:r>
         <w:rPr>
-          <w:rFonts w:ascii="Arial" w:eastAsia="Times New Roman" w:hAnsi="Arial" w:cs="Arial"/>
+          <w:rFonts w:ascii="Ubuntu Mono" w:eastAsia="Times New Roman" w:hAnsi="Ubuntu Mono" w:cs="Arial"/>
           <w:color w:val="DF3079"/>
           <w:kern w:val="0"/>
           <w:sz w:val="20"/>
@@ -34365,7 +34365,7 @@
       </w:r>
       <w:r>
         <w:rPr>
-          <w:rFonts w:ascii="Arial" w:eastAsia="Times New Roman" w:hAnsi="Arial" w:cs="Arial"/>
+          <w:rFonts w:ascii="Ubuntu Mono" w:eastAsia="Times New Roman" w:hAnsi="Ubuntu Mono" w:cs="Arial"/>
           <w:color w:val="FFFFFF"/>
           <w:kern w:val="0"/>
           <w:sz w:val="20"/>
@@ -34378,7 +34378,7 @@
       </w:r>
       <w:r>
         <w:rPr>
-          <w:rFonts w:ascii="Arial" w:eastAsia="Times New Roman" w:hAnsi="Arial" w:cs="Arial"/>
+          <w:rFonts w:ascii="Ubuntu Mono" w:eastAsia="Times New Roman" w:hAnsi="Ubuntu Mono" w:cs="Arial"/>
           <w:color w:val="00A67D"/>
           <w:kern w:val="0"/>
           <w:sz w:val="20"/>
@@ -34392,7 +34392,7 @@
       </w:r>
       <w:r>
         <w:rPr>
-          <w:rFonts w:ascii="Arial" w:eastAsia="Times New Roman" w:hAnsi="Arial" w:cs="Arial"/>
+          <w:rFonts w:ascii="Ubuntu Mono" w:eastAsia="Times New Roman" w:hAnsi="Ubuntu Mono" w:cs="Arial"/>
           <w:color w:val="FFFFFF"/>
           <w:kern w:val="0"/>
           <w:sz w:val="20"/>
@@ -34405,7 +34405,7 @@
       </w:r>
       <w:r>
         <w:rPr>
-          <w:rFonts w:ascii="Arial" w:eastAsia="Times New Roman" w:hAnsi="Arial" w:cs="Arial"/>
+          <w:rFonts w:ascii="Ubuntu Mono" w:eastAsia="Times New Roman" w:hAnsi="Ubuntu Mono" w:cs="Arial"/>
           <w:color w:val="00A67D"/>
           <w:kern w:val="0"/>
           <w:sz w:val="20"/>
@@ -34419,7 +34419,7 @@
       </w:r>
       <w:r>
         <w:rPr>
-          <w:rFonts w:ascii="Arial" w:eastAsia="Times New Roman" w:hAnsi="Arial" w:cs="Arial"/>
+          <w:rFonts w:ascii="Ubuntu Mono" w:eastAsia="Times New Roman" w:hAnsi="Ubuntu Mono" w:cs="Arial"/>
           <w:color w:val="FFFFFF"/>
           <w:kern w:val="0"/>
           <w:sz w:val="20"/>
@@ -34703,7 +34703,7 @@
       <w:pPr>
         <w:spacing w:after="0" w:line="276" w:lineRule="auto"/>
         <w:rPr>
-          <w:rFonts w:ascii="Arial" w:eastAsia="Times New Roman" w:hAnsi="Arial" w:cs="Arial"/>
+          <w:rFonts w:ascii="Ubuntu Mono" w:eastAsia="Times New Roman" w:hAnsi="Ubuntu Mono" w:cs="Arial"/>
           <w:color w:val="FFFFFF" w:themeColor="background1"/>
           <w:kern w:val="0"/>
           <w:sz w:val="20"/>
@@ -34715,7 +34715,7 @@
       </w:pPr>
       <w:r>
         <w:rPr>
-          <w:rFonts w:ascii="Arial" w:eastAsia="Times New Roman" w:hAnsi="Arial" w:cs="Arial"/>
+          <w:rFonts w:ascii="Ubuntu Mono" w:eastAsia="Times New Roman" w:hAnsi="Ubuntu Mono" w:cs="Arial"/>
           <w:color w:val="FFFFFF" w:themeColor="background1"/>
           <w:kern w:val="0"/>
           <w:sz w:val="20"/>
@@ -34730,7 +34730,7 @@
       <w:proofErr w:type="spellStart"/>
       <w:r>
         <w:rPr>
-          <w:rFonts w:ascii="Arial" w:eastAsia="Times New Roman" w:hAnsi="Arial" w:cs="Arial"/>
+          <w:rFonts w:ascii="Ubuntu Mono" w:eastAsia="Times New Roman" w:hAnsi="Ubuntu Mono" w:cs="Arial"/>
           <w:color w:val="FFFFFF" w:themeColor="background1"/>
           <w:kern w:val="0"/>
           <w:sz w:val="20"/>
@@ -34745,7 +34745,7 @@
       <w:proofErr w:type="spellEnd"/>
       <w:r>
         <w:rPr>
-          <w:rFonts w:ascii="Arial" w:eastAsia="Times New Roman" w:hAnsi="Arial" w:cs="Arial"/>
+          <w:rFonts w:ascii="Ubuntu Mono" w:eastAsia="Times New Roman" w:hAnsi="Ubuntu Mono" w:cs="Arial"/>
           <w:color w:val="FFFFFF" w:themeColor="background1"/>
           <w:kern w:val="0"/>
           <w:sz w:val="20"/>
@@ -34762,7 +34762,7 @@
       <w:pPr>
         <w:spacing w:after="0" w:line="276" w:lineRule="auto"/>
         <w:rPr>
-          <w:rFonts w:ascii="Arial" w:eastAsia="Times New Roman" w:hAnsi="Arial" w:cs="Arial"/>
+          <w:rFonts w:ascii="Ubuntu Mono" w:eastAsia="Times New Roman" w:hAnsi="Ubuntu Mono" w:cs="Arial"/>
           <w:color w:val="FFFFFF" w:themeColor="background1"/>
           <w:kern w:val="0"/>
           <w:sz w:val="20"/>
@@ -34774,7 +34774,7 @@
       </w:pPr>
       <w:r>
         <w:rPr>
-          <w:rFonts w:ascii="Arial" w:eastAsia="Times New Roman" w:hAnsi="Arial" w:cs="Arial"/>
+          <w:rFonts w:ascii="Ubuntu Mono" w:eastAsia="Times New Roman" w:hAnsi="Ubuntu Mono" w:cs="Arial"/>
           <w:color w:val="FFFFFF" w:themeColor="background1"/>
           <w:kern w:val="0"/>
           <w:sz w:val="20"/>
@@ -34789,7 +34789,7 @@
       <w:proofErr w:type="spellStart"/>
       <w:r>
         <w:rPr>
-          <w:rFonts w:ascii="Arial" w:eastAsia="Times New Roman" w:hAnsi="Arial" w:cs="Arial"/>
+          <w:rFonts w:ascii="Ubuntu Mono" w:eastAsia="Times New Roman" w:hAnsi="Ubuntu Mono" w:cs="Arial"/>
           <w:color w:val="FFFFFF" w:themeColor="background1"/>
           <w:kern w:val="0"/>
           <w:sz w:val="20"/>
@@ -34804,7 +34804,7 @@
       <w:proofErr w:type="spellEnd"/>
       <w:r>
         <w:rPr>
-          <w:rFonts w:ascii="Arial" w:eastAsia="Times New Roman" w:hAnsi="Arial" w:cs="Arial"/>
+          <w:rFonts w:ascii="Ubuntu Mono" w:eastAsia="Times New Roman" w:hAnsi="Ubuntu Mono" w:cs="Arial"/>
           <w:color w:val="FFFFFF" w:themeColor="background1"/>
           <w:kern w:val="0"/>
           <w:sz w:val="20"/>
@@ -34821,7 +34821,7 @@
       <w:pPr>
         <w:spacing w:after="0" w:line="276" w:lineRule="auto"/>
         <w:rPr>
-          <w:rFonts w:ascii="Arial" w:eastAsia="Times New Roman" w:hAnsi="Arial" w:cs="Arial"/>
+          <w:rFonts w:ascii="Ubuntu Mono" w:eastAsia="Times New Roman" w:hAnsi="Ubuntu Mono" w:cs="Arial"/>
           <w:color w:val="FFFFFF"/>
           <w:kern w:val="0"/>
           <w:sz w:val="20"/>
@@ -34834,7 +34834,7 @@
       <w:proofErr w:type="spellStart"/>
       <w:r>
         <w:rPr>
-          <w:rFonts w:ascii="Arial" w:eastAsia="Times New Roman" w:hAnsi="Arial" w:cs="Arial"/>
+          <w:rFonts w:ascii="Ubuntu Mono" w:eastAsia="Times New Roman" w:hAnsi="Ubuntu Mono" w:cs="Arial"/>
           <w:color w:val="DF3079"/>
           <w:kern w:val="0"/>
           <w:sz w:val="20"/>
@@ -34848,7 +34848,7 @@
       </w:r>
       <w:r>
         <w:rPr>
-          <w:rFonts w:ascii="Arial" w:eastAsia="Times New Roman" w:hAnsi="Arial" w:cs="Arial"/>
+          <w:rFonts w:ascii="Ubuntu Mono" w:eastAsia="Times New Roman" w:hAnsi="Ubuntu Mono" w:cs="Arial"/>
           <w:color w:val="FFFFFF"/>
           <w:kern w:val="0"/>
           <w:sz w:val="20"/>
@@ -34861,7 +34861,7 @@
       </w:r>
       <w:r>
         <w:rPr>
-          <w:rFonts w:ascii="Arial" w:eastAsia="Times New Roman" w:hAnsi="Arial" w:cs="Arial"/>
+          <w:rFonts w:ascii="Ubuntu Mono" w:eastAsia="Times New Roman" w:hAnsi="Ubuntu Mono" w:cs="Arial"/>
           <w:color w:val="F22C3D"/>
           <w:kern w:val="0"/>
           <w:sz w:val="20"/>
@@ -34876,7 +34876,7 @@
       <w:proofErr w:type="spellEnd"/>
       <w:r>
         <w:rPr>
-          <w:rFonts w:ascii="Arial" w:eastAsia="Times New Roman" w:hAnsi="Arial" w:cs="Arial"/>
+          <w:rFonts w:ascii="Ubuntu Mono" w:eastAsia="Times New Roman" w:hAnsi="Ubuntu Mono" w:cs="Arial"/>
           <w:color w:val="FFFFFF"/>
           <w:kern w:val="0"/>
           <w:sz w:val="20"/>
@@ -34889,7 +34889,7 @@
       </w:r>
       <w:r>
         <w:rPr>
-          <w:rFonts w:ascii="Arial" w:eastAsia="Times New Roman" w:hAnsi="Arial" w:cs="Arial"/>
+          <w:rFonts w:ascii="Ubuntu Mono" w:eastAsia="Times New Roman" w:hAnsi="Ubuntu Mono" w:cs="Arial"/>
           <w:color w:val="00A67D"/>
           <w:kern w:val="0"/>
           <w:sz w:val="20"/>
@@ -34904,7 +34904,7 @@
       <w:proofErr w:type="spellStart"/>
       <w:r>
         <w:rPr>
-          <w:rFonts w:ascii="Arial" w:eastAsia="Times New Roman" w:hAnsi="Arial" w:cs="Arial"/>
+          <w:rFonts w:ascii="Ubuntu Mono" w:eastAsia="Times New Roman" w:hAnsi="Ubuntu Mono" w:cs="Arial"/>
           <w:color w:val="00A67D"/>
           <w:kern w:val="0"/>
           <w:sz w:val="20"/>
@@ -34919,7 +34919,7 @@
       <w:proofErr w:type="spellEnd"/>
       <w:r>
         <w:rPr>
-          <w:rFonts w:ascii="Arial" w:eastAsia="Times New Roman" w:hAnsi="Arial" w:cs="Arial"/>
+          <w:rFonts w:ascii="Ubuntu Mono" w:eastAsia="Times New Roman" w:hAnsi="Ubuntu Mono" w:cs="Arial"/>
           <w:color w:val="00A67D"/>
           <w:kern w:val="0"/>
           <w:sz w:val="20"/>
@@ -34933,7 +34933,7 @@
       </w:r>
       <w:r>
         <w:rPr>
-          <w:rFonts w:ascii="Arial" w:eastAsia="Times New Roman" w:hAnsi="Arial" w:cs="Arial"/>
+          <w:rFonts w:ascii="Ubuntu Mono" w:eastAsia="Times New Roman" w:hAnsi="Ubuntu Mono" w:cs="Arial"/>
           <w:color w:val="FFFFFF"/>
           <w:kern w:val="0"/>
           <w:sz w:val="20"/>
@@ -34946,7 +34946,7 @@
       </w:r>
       <w:r>
         <w:rPr>
-          <w:rFonts w:ascii="Arial" w:eastAsia="Times New Roman" w:hAnsi="Arial" w:cs="Arial"/>
+          <w:rFonts w:ascii="Ubuntu Mono" w:eastAsia="Times New Roman" w:hAnsi="Ubuntu Mono" w:cs="Arial"/>
           <w:color w:val="00A67D"/>
           <w:kern w:val="0"/>
           <w:sz w:val="20"/>
@@ -34960,7 +34960,7 @@
       </w:r>
       <w:r>
         <w:rPr>
-          <w:rFonts w:ascii="Arial" w:eastAsia="Times New Roman" w:hAnsi="Arial" w:cs="Arial"/>
+          <w:rFonts w:ascii="Ubuntu Mono" w:eastAsia="Times New Roman" w:hAnsi="Ubuntu Mono" w:cs="Arial"/>
           <w:color w:val="FFFFFF"/>
           <w:kern w:val="0"/>
           <w:sz w:val="20"/>
@@ -34976,7 +34976,7 @@
       <w:pPr>
         <w:spacing w:after="0" w:line="276" w:lineRule="auto"/>
         <w:rPr>
-          <w:rFonts w:ascii="Arial" w:eastAsia="Times New Roman" w:hAnsi="Arial" w:cs="Arial"/>
+          <w:rFonts w:ascii="Ubuntu Mono" w:eastAsia="Times New Roman" w:hAnsi="Ubuntu Mono" w:cs="Arial"/>
           <w:color w:val="FFFFFF"/>
           <w:kern w:val="0"/>
           <w:sz w:val="20"/>
@@ -34991,7 +34991,7 @@
       <w:pPr>
         <w:spacing w:after="0" w:line="276" w:lineRule="auto"/>
         <w:rPr>
-          <w:rFonts w:ascii="Arial" w:eastAsia="Times New Roman" w:hAnsi="Arial" w:cs="Arial"/>
+          <w:rFonts w:ascii="Ubuntu Mono" w:eastAsia="Times New Roman" w:hAnsi="Ubuntu Mono" w:cs="Arial"/>
           <w:color w:val="FFFFFF" w:themeColor="background1"/>
           <w:kern w:val="0"/>
           <w:sz w:val="20"/>
@@ -35003,7 +35003,7 @@
       </w:pPr>
       <w:r>
         <w:rPr>
-          <w:rFonts w:ascii="Arial" w:eastAsia="Times New Roman" w:hAnsi="Arial" w:cs="Arial"/>
+          <w:rFonts w:ascii="Ubuntu Mono" w:eastAsia="Times New Roman" w:hAnsi="Ubuntu Mono" w:cs="Arial"/>
           <w:color w:val="FFFFFF" w:themeColor="background1"/>
           <w:kern w:val="0"/>
           <w:sz w:val="20"/>
@@ -35018,7 +35018,7 @@
       <w:proofErr w:type="spellStart"/>
       <w:r>
         <w:rPr>
-          <w:rFonts w:ascii="Arial" w:eastAsia="Times New Roman" w:hAnsi="Arial" w:cs="Arial"/>
+          <w:rFonts w:ascii="Ubuntu Mono" w:eastAsia="Times New Roman" w:hAnsi="Ubuntu Mono" w:cs="Arial"/>
           <w:color w:val="FFFFFF" w:themeColor="background1"/>
           <w:kern w:val="0"/>
           <w:sz w:val="20"/>
@@ -35033,7 +35033,7 @@
       <w:proofErr w:type="spellEnd"/>
       <w:r>
         <w:rPr>
-          <w:rFonts w:ascii="Arial" w:eastAsia="Times New Roman" w:hAnsi="Arial" w:cs="Arial"/>
+          <w:rFonts w:ascii="Ubuntu Mono" w:eastAsia="Times New Roman" w:hAnsi="Ubuntu Mono" w:cs="Arial"/>
           <w:color w:val="FFFFFF" w:themeColor="background1"/>
           <w:kern w:val="0"/>
           <w:sz w:val="20"/>
@@ -35050,19 +35050,19 @@
       <w:pPr>
         <w:spacing w:after="0" w:line="276" w:lineRule="auto"/>
         <w:rPr>
-          <w:rFonts w:ascii="Arial" w:eastAsia="Times New Roman" w:hAnsi="Arial" w:cs="Arial"/>
-          <w:color w:val="FFFFFF"/>
-          <w:kern w:val="0"/>
-          <w:sz w:val="20"/>
-          <w:szCs w:val="20"/>
-          <w:highlight w:val="black"/>
-          <w:lang w:val="en-US" w:eastAsia="fr-FR"/>
-          <w14:ligatures w14:val="none"/>
-        </w:rPr>
-      </w:pPr>
-      <w:r>
-        <w:rPr>
-          <w:rFonts w:ascii="Arial" w:eastAsia="Times New Roman" w:hAnsi="Arial" w:cs="Arial"/>
+          <w:rFonts w:ascii="Ubuntu Mono" w:eastAsia="Times New Roman" w:hAnsi="Ubuntu Mono" w:cs="Arial"/>
+          <w:color w:val="FFFFFF"/>
+          <w:kern w:val="0"/>
+          <w:sz w:val="20"/>
+          <w:szCs w:val="20"/>
+          <w:highlight w:val="black"/>
+          <w:lang w:val="en-US" w:eastAsia="fr-FR"/>
+          <w14:ligatures w14:val="none"/>
+        </w:rPr>
+      </w:pPr>
+      <w:r>
+        <w:rPr>
+          <w:rFonts w:ascii="Ubuntu Mono" w:eastAsia="Times New Roman" w:hAnsi="Ubuntu Mono" w:cs="Arial"/>
           <w:color w:val="DF3079"/>
           <w:kern w:val="0"/>
           <w:sz w:val="20"/>
@@ -35076,7 +35076,7 @@
       </w:r>
       <w:r>
         <w:rPr>
-          <w:rFonts w:ascii="Arial" w:eastAsia="Times New Roman" w:hAnsi="Arial" w:cs="Arial"/>
+          <w:rFonts w:ascii="Ubuntu Mono" w:eastAsia="Times New Roman" w:hAnsi="Ubuntu Mono" w:cs="Arial"/>
           <w:color w:val="FFFFFF"/>
           <w:kern w:val="0"/>
           <w:sz w:val="20"/>
@@ -35089,7 +35089,7 @@
       </w:r>
       <w:r>
         <w:rPr>
-          <w:rFonts w:ascii="Arial" w:eastAsia="Times New Roman" w:hAnsi="Arial" w:cs="Arial"/>
+          <w:rFonts w:ascii="Ubuntu Mono" w:eastAsia="Times New Roman" w:hAnsi="Ubuntu Mono" w:cs="Arial"/>
           <w:color w:val="F22C3D"/>
           <w:kern w:val="0"/>
           <w:sz w:val="20"/>
@@ -35103,7 +35103,7 @@
       </w:r>
       <w:r>
         <w:rPr>
-          <w:rFonts w:ascii="Arial" w:eastAsia="Times New Roman" w:hAnsi="Arial" w:cs="Arial"/>
+          <w:rFonts w:ascii="Ubuntu Mono" w:eastAsia="Times New Roman" w:hAnsi="Ubuntu Mono" w:cs="Arial"/>
           <w:color w:val="FFFFFF"/>
           <w:kern w:val="0"/>
           <w:sz w:val="20"/>
@@ -35117,7 +35117,7 @@
       <w:proofErr w:type="spellStart"/>
       <w:r>
         <w:rPr>
-          <w:rFonts w:ascii="Arial" w:eastAsia="Times New Roman" w:hAnsi="Arial" w:cs="Arial"/>
+          <w:rFonts w:ascii="Ubuntu Mono" w:eastAsia="Times New Roman" w:hAnsi="Ubuntu Mono" w:cs="Arial"/>
           <w:color w:val="DF3079"/>
           <w:kern w:val="0"/>
           <w:sz w:val="20"/>
@@ -35131,7 +35131,7 @@
       </w:r>
       <w:r>
         <w:rPr>
-          <w:rFonts w:ascii="Arial" w:eastAsia="Times New Roman" w:hAnsi="Arial" w:cs="Arial"/>
+          <w:rFonts w:ascii="Ubuntu Mono" w:eastAsia="Times New Roman" w:hAnsi="Ubuntu Mono" w:cs="Arial"/>
           <w:color w:val="FFFFFF"/>
           <w:kern w:val="0"/>
           <w:sz w:val="20"/>
@@ -35144,7 +35144,7 @@
       </w:r>
       <w:r>
         <w:rPr>
-          <w:rFonts w:ascii="Arial" w:eastAsia="Times New Roman" w:hAnsi="Arial" w:cs="Arial"/>
+          <w:rFonts w:ascii="Ubuntu Mono" w:eastAsia="Times New Roman" w:hAnsi="Ubuntu Mono" w:cs="Arial"/>
           <w:color w:val="F22C3D"/>
           <w:kern w:val="0"/>
           <w:sz w:val="20"/>
@@ -35159,7 +35159,7 @@
       <w:proofErr w:type="spellEnd"/>
       <w:r>
         <w:rPr>
-          <w:rFonts w:ascii="Arial" w:eastAsia="Times New Roman" w:hAnsi="Arial" w:cs="Arial"/>
+          <w:rFonts w:ascii="Ubuntu Mono" w:eastAsia="Times New Roman" w:hAnsi="Ubuntu Mono" w:cs="Arial"/>
           <w:color w:val="FFFFFF"/>
           <w:kern w:val="0"/>
           <w:sz w:val="20"/>
@@ -35172,7 +35172,7 @@
       </w:r>
       <w:r>
         <w:rPr>
-          <w:rFonts w:ascii="Arial" w:eastAsia="Times New Roman" w:hAnsi="Arial" w:cs="Arial"/>
+          <w:rFonts w:ascii="Ubuntu Mono" w:eastAsia="Times New Roman" w:hAnsi="Ubuntu Mono" w:cs="Arial"/>
           <w:color w:val="00A67D"/>
           <w:kern w:val="0"/>
           <w:sz w:val="20"/>
@@ -35186,7 +35186,7 @@
       </w:r>
       <w:r>
         <w:rPr>
-          <w:rFonts w:ascii="Arial" w:eastAsia="Times New Roman" w:hAnsi="Arial" w:cs="Arial"/>
+          <w:rFonts w:ascii="Ubuntu Mono" w:eastAsia="Times New Roman" w:hAnsi="Ubuntu Mono" w:cs="Arial"/>
           <w:color w:val="FFFFFF"/>
           <w:kern w:val="0"/>
           <w:sz w:val="20"/>
@@ -35202,7 +35202,7 @@
       <w:pPr>
         <w:spacing w:after="0" w:line="276" w:lineRule="auto"/>
         <w:rPr>
-          <w:rFonts w:ascii="Arial" w:eastAsia="Times New Roman" w:hAnsi="Arial" w:cs="Arial"/>
+          <w:rFonts w:ascii="Ubuntu Mono" w:eastAsia="Times New Roman" w:hAnsi="Ubuntu Mono" w:cs="Arial"/>
           <w:color w:val="FFFFFF" w:themeColor="background1"/>
           <w:kern w:val="0"/>
           <w:sz w:val="20"/>
@@ -35214,7 +35214,7 @@
       </w:pPr>
       <w:r>
         <w:rPr>
-          <w:rFonts w:ascii="Arial" w:eastAsia="Times New Roman" w:hAnsi="Arial" w:cs="Arial"/>
+          <w:rFonts w:ascii="Ubuntu Mono" w:eastAsia="Times New Roman" w:hAnsi="Ubuntu Mono" w:cs="Arial"/>
           <w:color w:val="FFFFFF" w:themeColor="background1"/>
           <w:kern w:val="0"/>
           <w:sz w:val="20"/>
@@ -35229,7 +35229,7 @@
       <w:proofErr w:type="spellStart"/>
       <w:r>
         <w:rPr>
-          <w:rFonts w:ascii="Arial" w:eastAsia="Times New Roman" w:hAnsi="Arial" w:cs="Arial"/>
+          <w:rFonts w:ascii="Ubuntu Mono" w:eastAsia="Times New Roman" w:hAnsi="Ubuntu Mono" w:cs="Arial"/>
           <w:color w:val="FFFFFF" w:themeColor="background1"/>
           <w:kern w:val="0"/>
           <w:sz w:val="20"/>
@@ -35244,7 +35244,7 @@
       <w:proofErr w:type="spellEnd"/>
       <w:r>
         <w:rPr>
-          <w:rFonts w:ascii="Arial" w:eastAsia="Times New Roman" w:hAnsi="Arial" w:cs="Arial"/>
+          <w:rFonts w:ascii="Ubuntu Mono" w:eastAsia="Times New Roman" w:hAnsi="Ubuntu Mono" w:cs="Arial"/>
           <w:color w:val="FFFFFF" w:themeColor="background1"/>
           <w:kern w:val="0"/>
           <w:sz w:val="20"/>
@@ -35261,7 +35261,7 @@
       <w:pPr>
         <w:spacing w:line="276" w:lineRule="auto"/>
         <w:rPr>
-          <w:rFonts w:ascii="Arial" w:eastAsia="Times New Roman" w:hAnsi="Arial" w:cs="Arial"/>
+          <w:rFonts w:ascii="Ubuntu Mono" w:eastAsia="Times New Roman" w:hAnsi="Ubuntu Mono" w:cs="Arial"/>
           <w:color w:val="FFFFFF"/>
           <w:kern w:val="0"/>
           <w:sz w:val="20"/>
@@ -35273,7 +35273,7 @@
       <w:proofErr w:type="spellStart"/>
       <w:r>
         <w:rPr>
-          <w:rFonts w:ascii="Arial" w:eastAsia="Times New Roman" w:hAnsi="Arial" w:cs="Arial"/>
+          <w:rFonts w:ascii="Ubuntu Mono" w:eastAsia="Times New Roman" w:hAnsi="Ubuntu Mono" w:cs="Arial"/>
           <w:color w:val="DF3079"/>
           <w:kern w:val="0"/>
           <w:sz w:val="20"/>
@@ -35287,7 +35287,7 @@
       </w:r>
       <w:r>
         <w:rPr>
-          <w:rFonts w:ascii="Arial" w:eastAsia="Times New Roman" w:hAnsi="Arial" w:cs="Arial"/>
+          <w:rFonts w:ascii="Ubuntu Mono" w:eastAsia="Times New Roman" w:hAnsi="Ubuntu Mono" w:cs="Arial"/>
           <w:color w:val="FFFFFF"/>
           <w:kern w:val="0"/>
           <w:sz w:val="20"/>
@@ -35300,7 +35300,7 @@
       </w:r>
       <w:r>
         <w:rPr>
-          <w:rFonts w:ascii="Arial" w:eastAsia="Times New Roman" w:hAnsi="Arial" w:cs="Arial"/>
+          <w:rFonts w:ascii="Ubuntu Mono" w:eastAsia="Times New Roman" w:hAnsi="Ubuntu Mono" w:cs="Arial"/>
           <w:color w:val="F22C3D"/>
           <w:kern w:val="0"/>
           <w:sz w:val="20"/>
@@ -35315,7 +35315,7 @@
       <w:proofErr w:type="spellEnd"/>
       <w:r>
         <w:rPr>
-          <w:rFonts w:ascii="Arial" w:eastAsia="Times New Roman" w:hAnsi="Arial" w:cs="Arial"/>
+          <w:rFonts w:ascii="Ubuntu Mono" w:eastAsia="Times New Roman" w:hAnsi="Ubuntu Mono" w:cs="Arial"/>
           <w:color w:val="FFFFFF"/>
           <w:kern w:val="0"/>
           <w:sz w:val="20"/>
@@ -35328,7 +35328,7 @@
       </w:r>
       <w:r>
         <w:rPr>
-          <w:rFonts w:ascii="Arial" w:eastAsia="Times New Roman" w:hAnsi="Arial" w:cs="Arial"/>
+          <w:rFonts w:ascii="Ubuntu Mono" w:eastAsia="Times New Roman" w:hAnsi="Ubuntu Mono" w:cs="Arial"/>
           <w:color w:val="00A67D"/>
           <w:kern w:val="0"/>
           <w:sz w:val="20"/>
@@ -35343,7 +35343,7 @@
       <w:proofErr w:type="spellStart"/>
       <w:r>
         <w:rPr>
-          <w:rFonts w:ascii="Arial" w:eastAsia="Times New Roman" w:hAnsi="Arial" w:cs="Arial"/>
+          <w:rFonts w:ascii="Ubuntu Mono" w:eastAsia="Times New Roman" w:hAnsi="Ubuntu Mono" w:cs="Arial"/>
           <w:color w:val="00A67D"/>
           <w:kern w:val="0"/>
           <w:sz w:val="20"/>
@@ -35358,7 +35358,7 @@
       <w:proofErr w:type="spellEnd"/>
       <w:r>
         <w:rPr>
-          <w:rFonts w:ascii="Arial" w:eastAsia="Times New Roman" w:hAnsi="Arial" w:cs="Arial"/>
+          <w:rFonts w:ascii="Ubuntu Mono" w:eastAsia="Times New Roman" w:hAnsi="Ubuntu Mono" w:cs="Arial"/>
           <w:color w:val="00A67D"/>
           <w:kern w:val="0"/>
           <w:sz w:val="20"/>
@@ -35372,7 +35372,7 @@
       </w:r>
       <w:r>
         <w:rPr>
-          <w:rFonts w:ascii="Arial" w:eastAsia="Times New Roman" w:hAnsi="Arial" w:cs="Arial"/>
+          <w:rFonts w:ascii="Ubuntu Mono" w:eastAsia="Times New Roman" w:hAnsi="Ubuntu Mono" w:cs="Arial"/>
           <w:color w:val="FFFFFF"/>
           <w:kern w:val="0"/>
           <w:sz w:val="20"/>
@@ -35506,7 +35506,7 @@
       <w:pPr>
         <w:spacing w:after="0" w:line="276" w:lineRule="auto"/>
         <w:rPr>
-          <w:rFonts w:ascii="Arial" w:eastAsia="Times New Roman" w:hAnsi="Arial" w:cs="Arial"/>
+          <w:rFonts w:ascii="Ubuntu Mono" w:eastAsia="Times New Roman" w:hAnsi="Ubuntu Mono" w:cs="Arial"/>
           <w:color w:val="FFFFFF" w:themeColor="background1"/>
           <w:kern w:val="0"/>
           <w:sz w:val="20"/>
@@ -35528,12 +35528,26 @@
           <w:lang w:eastAsia="fr-FR"/>
           <w14:ligatures w14:val="none"/>
         </w:rPr>
-        <w:t xml:space="preserve">// Crée un nouveau </w:t>
+        <w:t>/</w:t>
+      </w:r>
+      <w:r>
+        <w:rPr>
+          <w:rFonts w:ascii="Ubuntu Mono" w:eastAsia="Times New Roman" w:hAnsi="Ubuntu Mono" w:cs="Arial"/>
+          <w:color w:val="FFFFFF" w:themeColor="background1"/>
+          <w:kern w:val="0"/>
+          <w:sz w:val="20"/>
+          <w:szCs w:val="20"/>
+          <w:highlight w:val="black"/>
+          <w:bdr w:val="single" w:sz="2" w:space="0" w:color="D9D9E3" w:frame="1"/>
+          <w:lang w:eastAsia="fr-FR"/>
+          <w14:ligatures w14:val="none"/>
+        </w:rPr>
+        <w:t xml:space="preserve">/ Crée un nouveau </w:t>
       </w:r>
       <w:proofErr w:type="spellStart"/>
       <w:r>
         <w:rPr>
-          <w:rFonts w:ascii="Arial" w:eastAsia="Times New Roman" w:hAnsi="Arial" w:cs="Arial"/>
+          <w:rFonts w:ascii="Ubuntu Mono" w:eastAsia="Times New Roman" w:hAnsi="Ubuntu Mono" w:cs="Arial"/>
           <w:color w:val="FFFFFF" w:themeColor="background1"/>
           <w:kern w:val="0"/>
           <w:sz w:val="20"/>
@@ -35548,7 +35562,7 @@
       <w:proofErr w:type="spellEnd"/>
       <w:r>
         <w:rPr>
-          <w:rFonts w:ascii="Arial" w:eastAsia="Times New Roman" w:hAnsi="Arial" w:cs="Arial"/>
+          <w:rFonts w:ascii="Ubuntu Mono" w:eastAsia="Times New Roman" w:hAnsi="Ubuntu Mono" w:cs="Arial"/>
           <w:color w:val="FFFFFF" w:themeColor="background1"/>
           <w:kern w:val="0"/>
           <w:sz w:val="20"/>
@@ -35563,7 +35577,7 @@
       <w:proofErr w:type="spellStart"/>
       <w:r>
         <w:rPr>
-          <w:rFonts w:ascii="Arial" w:eastAsia="Times New Roman" w:hAnsi="Arial" w:cs="Arial"/>
+          <w:rFonts w:ascii="Ubuntu Mono" w:eastAsia="Times New Roman" w:hAnsi="Ubuntu Mono" w:cs="Arial"/>
           <w:color w:val="FFFFFF" w:themeColor="background1"/>
           <w:kern w:val="0"/>
           <w:sz w:val="20"/>
@@ -35578,7 +35592,7 @@
       <w:proofErr w:type="spellEnd"/>
       <w:r>
         <w:rPr>
-          <w:rFonts w:ascii="Arial" w:eastAsia="Times New Roman" w:hAnsi="Arial" w:cs="Arial"/>
+          <w:rFonts w:ascii="Ubuntu Mono" w:eastAsia="Times New Roman" w:hAnsi="Ubuntu Mono" w:cs="Arial"/>
           <w:color w:val="FFFFFF" w:themeColor="background1"/>
           <w:kern w:val="0"/>
           <w:sz w:val="20"/>
@@ -35595,19 +35609,19 @@
       <w:pPr>
         <w:spacing w:after="0" w:line="276" w:lineRule="auto"/>
         <w:rPr>
-          <w:rFonts w:ascii="Arial" w:eastAsia="Times New Roman" w:hAnsi="Arial" w:cs="Arial"/>
-          <w:color w:val="FFFFFF"/>
-          <w:kern w:val="0"/>
-          <w:sz w:val="20"/>
-          <w:szCs w:val="20"/>
-          <w:highlight w:val="black"/>
-          <w:lang w:val="en-US" w:eastAsia="fr-FR"/>
-          <w14:ligatures w14:val="none"/>
-        </w:rPr>
-      </w:pPr>
-      <w:r>
-        <w:rPr>
-          <w:rFonts w:ascii="Arial" w:eastAsia="Times New Roman" w:hAnsi="Arial" w:cs="Arial"/>
+          <w:rFonts w:ascii="Ubuntu Mono" w:eastAsia="Times New Roman" w:hAnsi="Ubuntu Mono" w:cs="Arial"/>
+          <w:color w:val="FFFFFF"/>
+          <w:kern w:val="0"/>
+          <w:sz w:val="20"/>
+          <w:szCs w:val="20"/>
+          <w:highlight w:val="black"/>
+          <w:lang w:val="en-US" w:eastAsia="fr-FR"/>
+          <w14:ligatures w14:val="none"/>
+        </w:rPr>
+      </w:pPr>
+      <w:r>
+        <w:rPr>
+          <w:rFonts w:ascii="Ubuntu Mono" w:eastAsia="Times New Roman" w:hAnsi="Ubuntu Mono" w:cs="Arial"/>
           <w:color w:val="2E95D3"/>
           <w:kern w:val="0"/>
           <w:sz w:val="20"/>
@@ -35621,7 +35635,7 @@
       </w:r>
       <w:r>
         <w:rPr>
-          <w:rFonts w:ascii="Arial" w:eastAsia="Times New Roman" w:hAnsi="Arial" w:cs="Arial"/>
+          <w:rFonts w:ascii="Ubuntu Mono" w:eastAsia="Times New Roman" w:hAnsi="Ubuntu Mono" w:cs="Arial"/>
           <w:color w:val="FFFFFF"/>
           <w:kern w:val="0"/>
           <w:sz w:val="20"/>
@@ -35634,7 +35648,7 @@
       </w:r>
       <w:r>
         <w:rPr>
-          <w:rFonts w:ascii="Arial" w:eastAsia="Times New Roman" w:hAnsi="Arial" w:cs="Arial"/>
+          <w:rFonts w:ascii="Ubuntu Mono" w:eastAsia="Times New Roman" w:hAnsi="Ubuntu Mono" w:cs="Arial"/>
           <w:color w:val="2E95D3"/>
           <w:kern w:val="0"/>
           <w:sz w:val="20"/>
@@ -35648,7 +35662,7 @@
       </w:r>
       <w:r>
         <w:rPr>
-          <w:rFonts w:ascii="Arial" w:eastAsia="Times New Roman" w:hAnsi="Arial" w:cs="Arial"/>
+          <w:rFonts w:ascii="Ubuntu Mono" w:eastAsia="Times New Roman" w:hAnsi="Ubuntu Mono" w:cs="Arial"/>
           <w:color w:val="FFFFFF"/>
           <w:kern w:val="0"/>
           <w:sz w:val="20"/>
@@ -35661,7 +35675,7 @@
       </w:r>
       <w:r>
         <w:rPr>
-          <w:rFonts w:ascii="Arial" w:eastAsia="Times New Roman" w:hAnsi="Arial" w:cs="Arial"/>
+          <w:rFonts w:ascii="Ubuntu Mono" w:eastAsia="Times New Roman" w:hAnsi="Ubuntu Mono" w:cs="Arial"/>
           <w:color w:val="F22C3D"/>
           <w:kern w:val="0"/>
           <w:sz w:val="20"/>
@@ -35675,7 +35689,7 @@
       </w:r>
       <w:r>
         <w:rPr>
-          <w:rFonts w:ascii="Arial" w:eastAsia="Times New Roman" w:hAnsi="Arial" w:cs="Arial"/>
+          <w:rFonts w:ascii="Ubuntu Mono" w:eastAsia="Times New Roman" w:hAnsi="Ubuntu Mono" w:cs="Arial"/>
           <w:color w:val="FFFFFF"/>
           <w:kern w:val="0"/>
           <w:sz w:val="20"/>
@@ -35688,7 +35702,7 @@
       </w:r>
       <w:r>
         <w:rPr>
-          <w:rFonts w:ascii="Arial" w:eastAsia="Times New Roman" w:hAnsi="Arial" w:cs="Arial"/>
+          <w:rFonts w:ascii="Ubuntu Mono" w:eastAsia="Times New Roman" w:hAnsi="Ubuntu Mono" w:cs="Arial"/>
           <w:color w:val="00A67D"/>
           <w:kern w:val="0"/>
           <w:sz w:val="20"/>
@@ -35703,7 +35717,7 @@
       <w:proofErr w:type="spellStart"/>
       <w:r>
         <w:rPr>
-          <w:rFonts w:ascii="Arial" w:eastAsia="Times New Roman" w:hAnsi="Arial" w:cs="Arial"/>
+          <w:rFonts w:ascii="Ubuntu Mono" w:eastAsia="Times New Roman" w:hAnsi="Ubuntu Mono" w:cs="Arial"/>
           <w:color w:val="00A67D"/>
           <w:kern w:val="0"/>
           <w:sz w:val="20"/>
@@ -35718,7 +35732,7 @@
       <w:proofErr w:type="spellEnd"/>
       <w:r>
         <w:rPr>
-          <w:rFonts w:ascii="Arial" w:eastAsia="Times New Roman" w:hAnsi="Arial" w:cs="Arial"/>
+          <w:rFonts w:ascii="Ubuntu Mono" w:eastAsia="Times New Roman" w:hAnsi="Ubuntu Mono" w:cs="Arial"/>
           <w:color w:val="00A67D"/>
           <w:kern w:val="0"/>
           <w:sz w:val="20"/>
@@ -35732,7 +35746,7 @@
       </w:r>
       <w:r>
         <w:rPr>
-          <w:rFonts w:ascii="Arial" w:eastAsia="Times New Roman" w:hAnsi="Arial" w:cs="Arial"/>
+          <w:rFonts w:ascii="Ubuntu Mono" w:eastAsia="Times New Roman" w:hAnsi="Ubuntu Mono" w:cs="Arial"/>
           <w:color w:val="FFFFFF"/>
           <w:kern w:val="0"/>
           <w:sz w:val="20"/>
@@ -35748,7 +35762,7 @@
       <w:pPr>
         <w:spacing w:after="0" w:line="276" w:lineRule="auto"/>
         <w:rPr>
-          <w:rFonts w:ascii="Arial" w:eastAsia="Times New Roman" w:hAnsi="Arial" w:cs="Arial"/>
+          <w:rFonts w:ascii="Ubuntu Mono" w:eastAsia="Times New Roman" w:hAnsi="Ubuntu Mono" w:cs="Arial"/>
           <w:color w:val="FFFFFF"/>
           <w:kern w:val="0"/>
           <w:sz w:val="20"/>
@@ -35763,7 +35777,7 @@
       <w:pPr>
         <w:spacing w:after="0" w:line="276" w:lineRule="auto"/>
         <w:rPr>
-          <w:rFonts w:ascii="Arial" w:eastAsia="Times New Roman" w:hAnsi="Arial" w:cs="Arial"/>
+          <w:rFonts w:ascii="Ubuntu Mono" w:eastAsia="Times New Roman" w:hAnsi="Ubuntu Mono" w:cs="Arial"/>
           <w:color w:val="FFFFFF" w:themeColor="background1"/>
           <w:kern w:val="0"/>
           <w:sz w:val="20"/>
@@ -35775,7 +35789,7 @@
       </w:pPr>
       <w:r>
         <w:rPr>
-          <w:rFonts w:ascii="Arial" w:eastAsia="Times New Roman" w:hAnsi="Arial" w:cs="Arial"/>
+          <w:rFonts w:ascii="Ubuntu Mono" w:eastAsia="Times New Roman" w:hAnsi="Ubuntu Mono" w:cs="Arial"/>
           <w:color w:val="FFFFFF" w:themeColor="background1"/>
           <w:kern w:val="0"/>
           <w:sz w:val="20"/>
@@ -35790,7 +35804,7 @@
       <w:proofErr w:type="spellStart"/>
       <w:r>
         <w:rPr>
-          <w:rFonts w:ascii="Arial" w:eastAsia="Times New Roman" w:hAnsi="Arial" w:cs="Arial"/>
+          <w:rFonts w:ascii="Ubuntu Mono" w:eastAsia="Times New Roman" w:hAnsi="Ubuntu Mono" w:cs="Arial"/>
           <w:color w:val="FFFFFF" w:themeColor="background1"/>
           <w:kern w:val="0"/>
           <w:sz w:val="20"/>
@@ -35805,7 +35819,7 @@
       <w:proofErr w:type="spellEnd"/>
       <w:r>
         <w:rPr>
-          <w:rFonts w:ascii="Arial" w:eastAsia="Times New Roman" w:hAnsi="Arial" w:cs="Arial"/>
+          <w:rFonts w:ascii="Ubuntu Mono" w:eastAsia="Times New Roman" w:hAnsi="Ubuntu Mono" w:cs="Arial"/>
           <w:color w:val="FFFFFF" w:themeColor="background1"/>
           <w:kern w:val="0"/>
           <w:sz w:val="20"/>
@@ -35822,7 +35836,7 @@
       <w:pPr>
         <w:spacing w:after="0" w:line="276" w:lineRule="auto"/>
         <w:rPr>
-          <w:rFonts w:ascii="Arial" w:eastAsia="Times New Roman" w:hAnsi="Arial" w:cs="Arial"/>
+          <w:rFonts w:ascii="Ubuntu Mono" w:eastAsia="Times New Roman" w:hAnsi="Ubuntu Mono" w:cs="Arial"/>
           <w:color w:val="FFFFFF" w:themeColor="background1"/>
           <w:kern w:val="0"/>
           <w:sz w:val="20"/>
@@ -35834,7 +35848,7 @@
       </w:pPr>
       <w:r>
         <w:rPr>
-          <w:rFonts w:ascii="Arial" w:eastAsia="Times New Roman" w:hAnsi="Arial" w:cs="Arial"/>
+          <w:rFonts w:ascii="Ubuntu Mono" w:eastAsia="Times New Roman" w:hAnsi="Ubuntu Mono" w:cs="Arial"/>
           <w:color w:val="FFFFFF" w:themeColor="background1"/>
           <w:kern w:val="0"/>
           <w:sz w:val="20"/>
@@ -35851,7 +35865,7 @@
       <w:pPr>
         <w:spacing w:after="0" w:line="276" w:lineRule="auto"/>
         <w:rPr>
-          <w:rFonts w:ascii="Arial" w:eastAsia="Times New Roman" w:hAnsi="Arial" w:cs="Arial"/>
+          <w:rFonts w:ascii="Ubuntu Mono" w:eastAsia="Times New Roman" w:hAnsi="Ubuntu Mono" w:cs="Arial"/>
           <w:color w:val="FFFFFF"/>
           <w:kern w:val="0"/>
           <w:sz w:val="20"/>
@@ -35864,7 +35878,7 @@
       <w:proofErr w:type="spellStart"/>
       <w:r>
         <w:rPr>
-          <w:rFonts w:ascii="Arial" w:eastAsia="Times New Roman" w:hAnsi="Arial" w:cs="Arial"/>
+          <w:rFonts w:ascii="Ubuntu Mono" w:eastAsia="Times New Roman" w:hAnsi="Ubuntu Mono" w:cs="Arial"/>
           <w:color w:val="FFFFFF"/>
           <w:kern w:val="0"/>
           <w:sz w:val="20"/>
@@ -35877,7 +35891,7 @@
       </w:r>
       <w:r>
         <w:rPr>
-          <w:rFonts w:ascii="Arial" w:eastAsia="Times New Roman" w:hAnsi="Arial" w:cs="Arial"/>
+          <w:rFonts w:ascii="Ubuntu Mono" w:eastAsia="Times New Roman" w:hAnsi="Ubuntu Mono" w:cs="Arial"/>
           <w:color w:val="FFFFFF"/>
           <w:kern w:val="0"/>
           <w:sz w:val="20"/>
@@ -35892,7 +35906,7 @@
       <w:proofErr w:type="spellEnd"/>
       <w:r>
         <w:rPr>
-          <w:rFonts w:ascii="Arial" w:eastAsia="Times New Roman" w:hAnsi="Arial" w:cs="Arial"/>
+          <w:rFonts w:ascii="Ubuntu Mono" w:eastAsia="Times New Roman" w:hAnsi="Ubuntu Mono" w:cs="Arial"/>
           <w:color w:val="FFFFFF"/>
           <w:kern w:val="0"/>
           <w:sz w:val="20"/>
@@ -35905,7 +35919,7 @@
       </w:r>
       <w:r>
         <w:rPr>
-          <w:rFonts w:ascii="Arial" w:eastAsia="Times New Roman" w:hAnsi="Arial" w:cs="Arial"/>
+          <w:rFonts w:ascii="Ubuntu Mono" w:eastAsia="Times New Roman" w:hAnsi="Ubuntu Mono" w:cs="Arial"/>
           <w:color w:val="2E95D3"/>
           <w:kern w:val="0"/>
           <w:sz w:val="20"/>
@@ -35919,7 +35933,7 @@
       </w:r>
       <w:r>
         <w:rPr>
-          <w:rFonts w:ascii="Arial" w:eastAsia="Times New Roman" w:hAnsi="Arial" w:cs="Arial"/>
+          <w:rFonts w:ascii="Ubuntu Mono" w:eastAsia="Times New Roman" w:hAnsi="Ubuntu Mono" w:cs="Arial"/>
           <w:color w:val="FFFFFF"/>
           <w:kern w:val="0"/>
           <w:sz w:val="20"/>
@@ -35932,7 +35946,7 @@
       </w:r>
       <w:r>
         <w:rPr>
-          <w:rFonts w:ascii="Arial" w:eastAsia="Times New Roman" w:hAnsi="Arial" w:cs="Arial"/>
+          <w:rFonts w:ascii="Ubuntu Mono" w:eastAsia="Times New Roman" w:hAnsi="Ubuntu Mono" w:cs="Arial"/>
           <w:color w:val="FFFFFF"/>
           <w:kern w:val="0"/>
           <w:sz w:val="20"/>
@@ -35946,7 +35960,7 @@
       </w:r>
       <w:r>
         <w:rPr>
-          <w:rFonts w:ascii="Arial" w:eastAsia="Times New Roman" w:hAnsi="Arial" w:cs="Arial"/>
+          <w:rFonts w:ascii="Ubuntu Mono" w:eastAsia="Times New Roman" w:hAnsi="Ubuntu Mono" w:cs="Arial"/>
           <w:color w:val="FFFFFF"/>
           <w:kern w:val="0"/>
           <w:sz w:val="20"/>
@@ -35962,19 +35976,19 @@
       <w:pPr>
         <w:spacing w:after="0" w:line="276" w:lineRule="auto"/>
         <w:rPr>
-          <w:rFonts w:ascii="Arial" w:eastAsia="Times New Roman" w:hAnsi="Arial" w:cs="Arial"/>
-          <w:color w:val="FFFFFF"/>
-          <w:kern w:val="0"/>
-          <w:sz w:val="20"/>
-          <w:szCs w:val="20"/>
-          <w:highlight w:val="black"/>
-          <w:lang w:val="en-US" w:eastAsia="fr-FR"/>
-          <w14:ligatures w14:val="none"/>
-        </w:rPr>
-      </w:pPr>
-      <w:r>
-        <w:rPr>
-          <w:rFonts w:ascii="Arial" w:eastAsia="Times New Roman" w:hAnsi="Arial" w:cs="Arial"/>
+          <w:rFonts w:ascii="Ubuntu Mono" w:eastAsia="Times New Roman" w:hAnsi="Ubuntu Mono" w:cs="Arial"/>
+          <w:color w:val="FFFFFF"/>
+          <w:kern w:val="0"/>
+          <w:sz w:val="20"/>
+          <w:szCs w:val="20"/>
+          <w:highlight w:val="black"/>
+          <w:lang w:val="en-US" w:eastAsia="fr-FR"/>
+          <w14:ligatures w14:val="none"/>
+        </w:rPr>
+      </w:pPr>
+      <w:r>
+        <w:rPr>
+          <w:rFonts w:ascii="Ubuntu Mono" w:eastAsia="Times New Roman" w:hAnsi="Ubuntu Mono" w:cs="Arial"/>
           <w:color w:val="FFFFFF"/>
           <w:kern w:val="0"/>
           <w:sz w:val="20"/>
@@ -35988,7 +36002,7 @@
       <w:proofErr w:type="spellStart"/>
       <w:r>
         <w:rPr>
-          <w:rFonts w:ascii="Arial" w:eastAsia="Times New Roman" w:hAnsi="Arial" w:cs="Arial"/>
+          <w:rFonts w:ascii="Ubuntu Mono" w:eastAsia="Times New Roman" w:hAnsi="Ubuntu Mono" w:cs="Arial"/>
           <w:color w:val="FFFFFF"/>
           <w:kern w:val="0"/>
           <w:sz w:val="20"/>
@@ -36001,7 +36015,7 @@
       </w:r>
       <w:r>
         <w:rPr>
-          <w:rFonts w:ascii="Arial" w:eastAsia="Times New Roman" w:hAnsi="Arial" w:cs="Arial"/>
+          <w:rFonts w:ascii="Ubuntu Mono" w:eastAsia="Times New Roman" w:hAnsi="Ubuntu Mono" w:cs="Arial"/>
           <w:color w:val="F22C3D"/>
           <w:kern w:val="0"/>
           <w:sz w:val="20"/>
@@ -36016,7 +36030,7 @@
       <w:proofErr w:type="spellEnd"/>
       <w:r>
         <w:rPr>
-          <w:rFonts w:ascii="Arial" w:eastAsia="Times New Roman" w:hAnsi="Arial" w:cs="Arial"/>
+          <w:rFonts w:ascii="Ubuntu Mono" w:eastAsia="Times New Roman" w:hAnsi="Ubuntu Mono" w:cs="Arial"/>
           <w:color w:val="FFFFFF"/>
           <w:kern w:val="0"/>
           <w:sz w:val="20"/>
@@ -36029,7 +36043,7 @@
       </w:r>
       <w:r>
         <w:rPr>
-          <w:rFonts w:ascii="Arial" w:eastAsia="Times New Roman" w:hAnsi="Arial" w:cs="Arial"/>
+          <w:rFonts w:ascii="Ubuntu Mono" w:eastAsia="Times New Roman" w:hAnsi="Ubuntu Mono" w:cs="Arial"/>
           <w:color w:val="00A67D"/>
           <w:kern w:val="0"/>
           <w:sz w:val="20"/>
@@ -36043,7 +36057,7 @@
       </w:r>
       <w:r>
         <w:rPr>
-          <w:rFonts w:ascii="Arial" w:eastAsia="Times New Roman" w:hAnsi="Arial" w:cs="Arial"/>
+          <w:rFonts w:ascii="Ubuntu Mono" w:eastAsia="Times New Roman" w:hAnsi="Ubuntu Mono" w:cs="Arial"/>
           <w:color w:val="FFFFFF"/>
           <w:kern w:val="0"/>
           <w:sz w:val="20"/>
@@ -36059,19 +36073,19 @@
       <w:pPr>
         <w:spacing w:after="0" w:line="276" w:lineRule="auto"/>
         <w:rPr>
-          <w:rFonts w:ascii="Arial" w:eastAsia="Times New Roman" w:hAnsi="Arial" w:cs="Arial"/>
-          <w:color w:val="FFFFFF"/>
-          <w:kern w:val="0"/>
-          <w:sz w:val="20"/>
-          <w:szCs w:val="20"/>
-          <w:highlight w:val="black"/>
-          <w:lang w:eastAsia="fr-FR"/>
-          <w14:ligatures w14:val="none"/>
-        </w:rPr>
-      </w:pPr>
-      <w:r>
-        <w:rPr>
-          <w:rFonts w:ascii="Arial" w:eastAsia="Times New Roman" w:hAnsi="Arial" w:cs="Arial"/>
+          <w:rFonts w:ascii="Ubuntu Mono" w:eastAsia="Times New Roman" w:hAnsi="Ubuntu Mono" w:cs="Arial"/>
+          <w:color w:val="FFFFFF"/>
+          <w:kern w:val="0"/>
+          <w:sz w:val="20"/>
+          <w:szCs w:val="20"/>
+          <w:highlight w:val="black"/>
+          <w:lang w:eastAsia="fr-FR"/>
+          <w14:ligatures w14:val="none"/>
+        </w:rPr>
+      </w:pPr>
+      <w:r>
+        <w:rPr>
+          <w:rFonts w:ascii="Ubuntu Mono" w:eastAsia="Times New Roman" w:hAnsi="Ubuntu Mono" w:cs="Arial"/>
           <w:color w:val="FFFFFF"/>
           <w:kern w:val="0"/>
           <w:sz w:val="20"/>
@@ -36087,7 +36101,7 @@
       <w:pPr>
         <w:spacing w:after="0" w:line="276" w:lineRule="auto"/>
         <w:rPr>
-          <w:rFonts w:ascii="Arial" w:eastAsia="Times New Roman" w:hAnsi="Arial" w:cs="Arial"/>
+          <w:rFonts w:ascii="Ubuntu Mono" w:eastAsia="Times New Roman" w:hAnsi="Ubuntu Mono" w:cs="Arial"/>
           <w:color w:val="FFFFFF"/>
           <w:kern w:val="0"/>
           <w:sz w:val="20"/>
@@ -36102,7 +36116,7 @@
       <w:pPr>
         <w:spacing w:after="0" w:line="276" w:lineRule="auto"/>
         <w:rPr>
-          <w:rFonts w:ascii="Arial" w:eastAsia="Times New Roman" w:hAnsi="Arial" w:cs="Arial"/>
+          <w:rFonts w:ascii="Ubuntu Mono" w:eastAsia="Times New Roman" w:hAnsi="Ubuntu Mono" w:cs="Arial"/>
           <w:color w:val="FFFFFF" w:themeColor="background1"/>
           <w:kern w:val="0"/>
           <w:sz w:val="20"/>
@@ -36114,7 +36128,7 @@
       </w:pPr>
       <w:r>
         <w:rPr>
-          <w:rFonts w:ascii="Arial" w:eastAsia="Times New Roman" w:hAnsi="Arial" w:cs="Arial"/>
+          <w:rFonts w:ascii="Ubuntu Mono" w:eastAsia="Times New Roman" w:hAnsi="Ubuntu Mono" w:cs="Arial"/>
           <w:color w:val="FFFFFF" w:themeColor="background1"/>
           <w:kern w:val="0"/>
           <w:sz w:val="20"/>
@@ -36129,7 +36143,7 @@
       <w:proofErr w:type="spellStart"/>
       <w:r>
         <w:rPr>
-          <w:rFonts w:ascii="Arial" w:eastAsia="Times New Roman" w:hAnsi="Arial" w:cs="Arial"/>
+          <w:rFonts w:ascii="Ubuntu Mono" w:eastAsia="Times New Roman" w:hAnsi="Ubuntu Mono" w:cs="Arial"/>
           <w:color w:val="FFFFFF" w:themeColor="background1"/>
           <w:kern w:val="0"/>
           <w:sz w:val="20"/>
@@ -36144,7 +36158,7 @@
       <w:proofErr w:type="spellEnd"/>
       <w:r>
         <w:rPr>
-          <w:rFonts w:ascii="Arial" w:eastAsia="Times New Roman" w:hAnsi="Arial" w:cs="Arial"/>
+          <w:rFonts w:ascii="Ubuntu Mono" w:eastAsia="Times New Roman" w:hAnsi="Ubuntu Mono" w:cs="Arial"/>
           <w:color w:val="FFFFFF" w:themeColor="background1"/>
           <w:kern w:val="0"/>
           <w:sz w:val="20"/>
@@ -36161,7 +36175,7 @@
       <w:pPr>
         <w:spacing w:after="0" w:line="276" w:lineRule="auto"/>
         <w:rPr>
-          <w:rFonts w:ascii="Arial" w:eastAsia="Times New Roman" w:hAnsi="Arial" w:cs="Arial"/>
+          <w:rFonts w:ascii="Ubuntu Mono" w:eastAsia="Times New Roman" w:hAnsi="Ubuntu Mono" w:cs="Arial"/>
           <w:color w:val="FFFFFF" w:themeColor="background1"/>
           <w:kern w:val="0"/>
           <w:sz w:val="20"/>
@@ -36173,7 +36187,7 @@
       </w:pPr>
       <w:r>
         <w:rPr>
-          <w:rFonts w:ascii="Arial" w:eastAsia="Times New Roman" w:hAnsi="Arial" w:cs="Arial"/>
+          <w:rFonts w:ascii="Ubuntu Mono" w:eastAsia="Times New Roman" w:hAnsi="Ubuntu Mono" w:cs="Arial"/>
           <w:color w:val="FFFFFF" w:themeColor="background1"/>
           <w:kern w:val="0"/>
           <w:sz w:val="20"/>
@@ -36190,7 +36204,7 @@
       <w:pPr>
         <w:spacing w:after="0" w:line="276" w:lineRule="auto"/>
         <w:rPr>
-          <w:rFonts w:ascii="Arial" w:eastAsia="Times New Roman" w:hAnsi="Arial" w:cs="Arial"/>
+          <w:rFonts w:ascii="Ubuntu Mono" w:eastAsia="Times New Roman" w:hAnsi="Ubuntu Mono" w:cs="Arial"/>
           <w:color w:val="FFFFFF"/>
           <w:kern w:val="0"/>
           <w:sz w:val="20"/>
@@ -36203,7 +36217,7 @@
       <w:proofErr w:type="spellStart"/>
       <w:r>
         <w:rPr>
-          <w:rFonts w:ascii="Arial" w:eastAsia="Times New Roman" w:hAnsi="Arial" w:cs="Arial"/>
+          <w:rFonts w:ascii="Ubuntu Mono" w:eastAsia="Times New Roman" w:hAnsi="Ubuntu Mono" w:cs="Arial"/>
           <w:color w:val="FFFFFF"/>
           <w:kern w:val="0"/>
           <w:sz w:val="20"/>
@@ -36216,7 +36230,7 @@
       </w:r>
       <w:r>
         <w:rPr>
-          <w:rFonts w:ascii="Arial" w:eastAsia="Times New Roman" w:hAnsi="Arial" w:cs="Arial"/>
+          <w:rFonts w:ascii="Ubuntu Mono" w:eastAsia="Times New Roman" w:hAnsi="Ubuntu Mono" w:cs="Arial"/>
           <w:color w:val="FFFFFF"/>
           <w:kern w:val="0"/>
           <w:sz w:val="20"/>
@@ -36231,7 +36245,7 @@
       <w:proofErr w:type="spellEnd"/>
       <w:r>
         <w:rPr>
-          <w:rFonts w:ascii="Arial" w:eastAsia="Times New Roman" w:hAnsi="Arial" w:cs="Arial"/>
+          <w:rFonts w:ascii="Ubuntu Mono" w:eastAsia="Times New Roman" w:hAnsi="Ubuntu Mono" w:cs="Arial"/>
           <w:color w:val="FFFFFF"/>
           <w:kern w:val="0"/>
           <w:sz w:val="20"/>
@@ -36244,7 +36258,7 @@
       </w:r>
       <w:r>
         <w:rPr>
-          <w:rFonts w:ascii="Arial" w:eastAsia="Times New Roman" w:hAnsi="Arial" w:cs="Arial"/>
+          <w:rFonts w:ascii="Ubuntu Mono" w:eastAsia="Times New Roman" w:hAnsi="Ubuntu Mono" w:cs="Arial"/>
           <w:color w:val="2E95D3"/>
           <w:kern w:val="0"/>
           <w:sz w:val="20"/>
@@ -36258,7 +36272,7 @@
       </w:r>
       <w:r>
         <w:rPr>
-          <w:rFonts w:ascii="Arial" w:eastAsia="Times New Roman" w:hAnsi="Arial" w:cs="Arial"/>
+          <w:rFonts w:ascii="Ubuntu Mono" w:eastAsia="Times New Roman" w:hAnsi="Ubuntu Mono" w:cs="Arial"/>
           <w:color w:val="FFFFFF"/>
           <w:kern w:val="0"/>
           <w:sz w:val="20"/>
@@ -36271,7 +36285,7 @@
       </w:r>
       <w:r>
         <w:rPr>
-          <w:rFonts w:ascii="Arial" w:eastAsia="Times New Roman" w:hAnsi="Arial" w:cs="Arial"/>
+          <w:rFonts w:ascii="Ubuntu Mono" w:eastAsia="Times New Roman" w:hAnsi="Ubuntu Mono" w:cs="Arial"/>
           <w:color w:val="FFFFFF"/>
           <w:kern w:val="0"/>
           <w:sz w:val="20"/>
@@ -36285,7 +36299,7 @@
       </w:r>
       <w:r>
         <w:rPr>
-          <w:rFonts w:ascii="Arial" w:eastAsia="Times New Roman" w:hAnsi="Arial" w:cs="Arial"/>
+          <w:rFonts w:ascii="Ubuntu Mono" w:eastAsia="Times New Roman" w:hAnsi="Ubuntu Mono" w:cs="Arial"/>
           <w:color w:val="FFFFFF"/>
           <w:kern w:val="0"/>
           <w:sz w:val="20"/>
@@ -36301,19 +36315,19 @@
       <w:pPr>
         <w:spacing w:after="0" w:line="276" w:lineRule="auto"/>
         <w:rPr>
-          <w:rFonts w:ascii="Arial" w:eastAsia="Times New Roman" w:hAnsi="Arial" w:cs="Arial"/>
-          <w:color w:val="FFFFFF"/>
-          <w:kern w:val="0"/>
-          <w:sz w:val="20"/>
-          <w:szCs w:val="20"/>
-          <w:highlight w:val="black"/>
-          <w:lang w:val="en-US" w:eastAsia="fr-FR"/>
-          <w14:ligatures w14:val="none"/>
-        </w:rPr>
-      </w:pPr>
-      <w:r>
-        <w:rPr>
-          <w:rFonts w:ascii="Arial" w:eastAsia="Times New Roman" w:hAnsi="Arial" w:cs="Arial"/>
+          <w:rFonts w:ascii="Ubuntu Mono" w:eastAsia="Times New Roman" w:hAnsi="Ubuntu Mono" w:cs="Arial"/>
+          <w:color w:val="FFFFFF"/>
+          <w:kern w:val="0"/>
+          <w:sz w:val="20"/>
+          <w:szCs w:val="20"/>
+          <w:highlight w:val="black"/>
+          <w:lang w:val="en-US" w:eastAsia="fr-FR"/>
+          <w14:ligatures w14:val="none"/>
+        </w:rPr>
+      </w:pPr>
+      <w:r>
+        <w:rPr>
+          <w:rFonts w:ascii="Ubuntu Mono" w:eastAsia="Times New Roman" w:hAnsi="Ubuntu Mono" w:cs="Arial"/>
           <w:color w:val="FFFFFF"/>
           <w:kern w:val="0"/>
           <w:sz w:val="20"/>
@@ -36326,7 +36340,7 @@
       </w:r>
       <w:r>
         <w:rPr>
-          <w:rFonts w:ascii="Arial" w:eastAsia="Times New Roman" w:hAnsi="Arial" w:cs="Arial"/>
+          <w:rFonts w:ascii="Ubuntu Mono" w:eastAsia="Times New Roman" w:hAnsi="Ubuntu Mono" w:cs="Arial"/>
           <w:color w:val="DF3079"/>
           <w:kern w:val="0"/>
           <w:sz w:val="20"/>
@@ -36340,7 +36354,7 @@
       </w:r>
       <w:r>
         <w:rPr>
-          <w:rFonts w:ascii="Arial" w:eastAsia="Times New Roman" w:hAnsi="Arial" w:cs="Arial"/>
+          <w:rFonts w:ascii="Ubuntu Mono" w:eastAsia="Times New Roman" w:hAnsi="Ubuntu Mono" w:cs="Arial"/>
           <w:color w:val="FFFFFF"/>
           <w:kern w:val="0"/>
           <w:sz w:val="20"/>
@@ -36353,7 +36367,7 @@
       </w:r>
       <w:r>
         <w:rPr>
-          <w:rFonts w:ascii="Arial" w:eastAsia="Times New Roman" w:hAnsi="Arial" w:cs="Arial"/>
+          <w:rFonts w:ascii="Ubuntu Mono" w:eastAsia="Times New Roman" w:hAnsi="Ubuntu Mono" w:cs="Arial"/>
           <w:color w:val="F22C3D"/>
           <w:kern w:val="0"/>
           <w:sz w:val="20"/>
@@ -36367,7 +36381,7 @@
       </w:r>
       <w:r>
         <w:rPr>
-          <w:rFonts w:ascii="Arial" w:eastAsia="Times New Roman" w:hAnsi="Arial" w:cs="Arial"/>
+          <w:rFonts w:ascii="Ubuntu Mono" w:eastAsia="Times New Roman" w:hAnsi="Ubuntu Mono" w:cs="Arial"/>
           <w:color w:val="FFFFFF"/>
           <w:kern w:val="0"/>
           <w:sz w:val="20"/>
@@ -36380,7 +36394,7 @@
       </w:r>
       <w:r>
         <w:rPr>
-          <w:rFonts w:ascii="Arial" w:eastAsia="Times New Roman" w:hAnsi="Arial" w:cs="Arial"/>
+          <w:rFonts w:ascii="Ubuntu Mono" w:eastAsia="Times New Roman" w:hAnsi="Ubuntu Mono" w:cs="Arial"/>
           <w:color w:val="00A67D"/>
           <w:kern w:val="0"/>
           <w:sz w:val="20"/>
@@ -36394,7 +36408,7 @@
       </w:r>
       <w:r>
         <w:rPr>
-          <w:rFonts w:ascii="Arial" w:eastAsia="Times New Roman" w:hAnsi="Arial" w:cs="Arial"/>
+          <w:rFonts w:ascii="Ubuntu Mono" w:eastAsia="Times New Roman" w:hAnsi="Ubuntu Mono" w:cs="Arial"/>
           <w:color w:val="FFFFFF"/>
           <w:kern w:val="0"/>
           <w:sz w:val="20"/>
@@ -36408,7 +36422,7 @@
       <w:proofErr w:type="spellStart"/>
       <w:r>
         <w:rPr>
-          <w:rFonts w:ascii="Arial" w:eastAsia="Times New Roman" w:hAnsi="Arial" w:cs="Arial"/>
+          <w:rFonts w:ascii="Ubuntu Mono" w:eastAsia="Times New Roman" w:hAnsi="Ubuntu Mono" w:cs="Arial"/>
           <w:color w:val="FFFFFF"/>
           <w:kern w:val="0"/>
           <w:sz w:val="20"/>
@@ -36421,7 +36435,7 @@
       </w:r>
       <w:r>
         <w:rPr>
-          <w:rFonts w:ascii="Arial" w:eastAsia="Times New Roman" w:hAnsi="Arial" w:cs="Arial"/>
+          <w:rFonts w:ascii="Ubuntu Mono" w:eastAsia="Times New Roman" w:hAnsi="Ubuntu Mono" w:cs="Arial"/>
           <w:color w:val="FFFFFF"/>
           <w:kern w:val="0"/>
           <w:sz w:val="20"/>
@@ -36436,7 +36450,7 @@
       <w:proofErr w:type="spellEnd"/>
       <w:r>
         <w:rPr>
-          <w:rFonts w:ascii="Arial" w:eastAsia="Times New Roman" w:hAnsi="Arial" w:cs="Arial"/>
+          <w:rFonts w:ascii="Ubuntu Mono" w:eastAsia="Times New Roman" w:hAnsi="Ubuntu Mono" w:cs="Arial"/>
           <w:color w:val="FFFFFF"/>
           <w:kern w:val="0"/>
           <w:sz w:val="20"/>
@@ -36452,19 +36466,19 @@
       <w:pPr>
         <w:spacing w:after="0" w:line="276" w:lineRule="auto"/>
         <w:rPr>
-          <w:rFonts w:ascii="Arial" w:eastAsia="Times New Roman" w:hAnsi="Arial" w:cs="Arial"/>
-          <w:color w:val="FFFFFF"/>
-          <w:kern w:val="0"/>
-          <w:sz w:val="20"/>
-          <w:szCs w:val="20"/>
-          <w:highlight w:val="black"/>
-          <w:lang w:eastAsia="fr-FR"/>
-          <w14:ligatures w14:val="none"/>
-        </w:rPr>
-      </w:pPr>
-      <w:r>
-        <w:rPr>
-          <w:rFonts w:ascii="Arial" w:eastAsia="Times New Roman" w:hAnsi="Arial" w:cs="Arial"/>
+          <w:rFonts w:ascii="Ubuntu Mono" w:eastAsia="Times New Roman" w:hAnsi="Ubuntu Mono" w:cs="Arial"/>
+          <w:color w:val="FFFFFF"/>
+          <w:kern w:val="0"/>
+          <w:sz w:val="20"/>
+          <w:szCs w:val="20"/>
+          <w:highlight w:val="black"/>
+          <w:lang w:eastAsia="fr-FR"/>
+          <w14:ligatures w14:val="none"/>
+        </w:rPr>
+      </w:pPr>
+      <w:r>
+        <w:rPr>
+          <w:rFonts w:ascii="Ubuntu Mono" w:eastAsia="Times New Roman" w:hAnsi="Ubuntu Mono" w:cs="Arial"/>
           <w:color w:val="FFFFFF"/>
           <w:kern w:val="0"/>
           <w:sz w:val="20"/>
@@ -36480,7 +36494,7 @@
       <w:pPr>
         <w:spacing w:after="0" w:line="276" w:lineRule="auto"/>
         <w:rPr>
-          <w:rFonts w:ascii="Arial" w:eastAsia="Times New Roman" w:hAnsi="Arial" w:cs="Arial"/>
+          <w:rFonts w:ascii="Ubuntu Mono" w:eastAsia="Times New Roman" w:hAnsi="Ubuntu Mono" w:cs="Arial"/>
           <w:color w:val="FFFFFF"/>
           <w:kern w:val="0"/>
           <w:sz w:val="20"/>
@@ -36495,7 +36509,7 @@
       <w:pPr>
         <w:spacing w:after="0" w:line="276" w:lineRule="auto"/>
         <w:rPr>
-          <w:rFonts w:ascii="Arial" w:eastAsia="Times New Roman" w:hAnsi="Arial" w:cs="Arial"/>
+          <w:rFonts w:ascii="Ubuntu Mono" w:eastAsia="Times New Roman" w:hAnsi="Ubuntu Mono" w:cs="Arial"/>
           <w:color w:val="FFFFFF" w:themeColor="background1"/>
           <w:kern w:val="0"/>
           <w:sz w:val="20"/>
@@ -36507,7 +36521,7 @@
       </w:pPr>
       <w:r>
         <w:rPr>
-          <w:rFonts w:ascii="Arial" w:eastAsia="Times New Roman" w:hAnsi="Arial" w:cs="Arial"/>
+          <w:rFonts w:ascii="Ubuntu Mono" w:eastAsia="Times New Roman" w:hAnsi="Ubuntu Mono" w:cs="Arial"/>
           <w:color w:val="FFFFFF" w:themeColor="background1"/>
           <w:kern w:val="0"/>
           <w:sz w:val="20"/>
@@ -36522,7 +36536,7 @@
       <w:proofErr w:type="spellStart"/>
       <w:r>
         <w:rPr>
-          <w:rFonts w:ascii="Arial" w:eastAsia="Times New Roman" w:hAnsi="Arial" w:cs="Arial"/>
+          <w:rFonts w:ascii="Ubuntu Mono" w:eastAsia="Times New Roman" w:hAnsi="Ubuntu Mono" w:cs="Arial"/>
           <w:color w:val="FFFFFF" w:themeColor="background1"/>
           <w:kern w:val="0"/>
           <w:sz w:val="20"/>
@@ -36537,7 +36551,7 @@
       <w:proofErr w:type="spellEnd"/>
       <w:r>
         <w:rPr>
-          <w:rFonts w:ascii="Arial" w:eastAsia="Times New Roman" w:hAnsi="Arial" w:cs="Arial"/>
+          <w:rFonts w:ascii="Ubuntu Mono" w:eastAsia="Times New Roman" w:hAnsi="Ubuntu Mono" w:cs="Arial"/>
           <w:color w:val="FFFFFF" w:themeColor="background1"/>
           <w:kern w:val="0"/>
           <w:sz w:val="20"/>
@@ -36554,7 +36568,7 @@
       <w:pPr>
         <w:spacing w:after="0" w:line="276" w:lineRule="auto"/>
         <w:rPr>
-          <w:rFonts w:ascii="Arial" w:eastAsia="Times New Roman" w:hAnsi="Arial" w:cs="Arial"/>
+          <w:rFonts w:ascii="Ubuntu Mono" w:eastAsia="Times New Roman" w:hAnsi="Ubuntu Mono" w:cs="Arial"/>
           <w:color w:val="FFFFFF" w:themeColor="background1"/>
           <w:kern w:val="0"/>
           <w:sz w:val="20"/>
@@ -36566,7 +36580,7 @@
       </w:pPr>
       <w:r>
         <w:rPr>
-          <w:rFonts w:ascii="Arial" w:eastAsia="Times New Roman" w:hAnsi="Arial" w:cs="Arial"/>
+          <w:rFonts w:ascii="Ubuntu Mono" w:eastAsia="Times New Roman" w:hAnsi="Ubuntu Mono" w:cs="Arial"/>
           <w:color w:val="FFFFFF" w:themeColor="background1"/>
           <w:kern w:val="0"/>
           <w:sz w:val="20"/>
@@ -36583,7 +36597,7 @@
       <w:pPr>
         <w:spacing w:after="0" w:line="276" w:lineRule="auto"/>
         <w:rPr>
-          <w:rFonts w:ascii="Arial" w:eastAsia="Times New Roman" w:hAnsi="Arial" w:cs="Arial"/>
+          <w:rFonts w:ascii="Ubuntu Mono" w:eastAsia="Times New Roman" w:hAnsi="Ubuntu Mono" w:cs="Arial"/>
           <w:color w:val="FFFFFF"/>
           <w:kern w:val="0"/>
           <w:sz w:val="20"/>
@@ -36596,7 +36610,7 @@
       <w:proofErr w:type="spellStart"/>
       <w:r>
         <w:rPr>
-          <w:rFonts w:ascii="Arial" w:eastAsia="Times New Roman" w:hAnsi="Arial" w:cs="Arial"/>
+          <w:rFonts w:ascii="Ubuntu Mono" w:eastAsia="Times New Roman" w:hAnsi="Ubuntu Mono" w:cs="Arial"/>
           <w:color w:val="FFFFFF"/>
           <w:kern w:val="0"/>
           <w:sz w:val="20"/>
@@ -36609,7 +36623,7 @@
       </w:r>
       <w:r>
         <w:rPr>
-          <w:rFonts w:ascii="Arial" w:eastAsia="Times New Roman" w:hAnsi="Arial" w:cs="Arial"/>
+          <w:rFonts w:ascii="Ubuntu Mono" w:eastAsia="Times New Roman" w:hAnsi="Ubuntu Mono" w:cs="Arial"/>
           <w:color w:val="FFFFFF"/>
           <w:kern w:val="0"/>
           <w:sz w:val="20"/>
@@ -36624,7 +36638,7 @@
       <w:proofErr w:type="spellEnd"/>
       <w:r>
         <w:rPr>
-          <w:rFonts w:ascii="Arial" w:eastAsia="Times New Roman" w:hAnsi="Arial" w:cs="Arial"/>
+          <w:rFonts w:ascii="Ubuntu Mono" w:eastAsia="Times New Roman" w:hAnsi="Ubuntu Mono" w:cs="Arial"/>
           <w:color w:val="FFFFFF"/>
           <w:kern w:val="0"/>
           <w:sz w:val="20"/>
@@ -36637,7 +36651,7 @@
       </w:r>
       <w:r>
         <w:rPr>
-          <w:rFonts w:ascii="Arial" w:eastAsia="Times New Roman" w:hAnsi="Arial" w:cs="Arial"/>
+          <w:rFonts w:ascii="Ubuntu Mono" w:eastAsia="Times New Roman" w:hAnsi="Ubuntu Mono" w:cs="Arial"/>
           <w:color w:val="2E95D3"/>
           <w:kern w:val="0"/>
           <w:sz w:val="20"/>
@@ -36651,7 +36665,7 @@
       </w:r>
       <w:r>
         <w:rPr>
-          <w:rFonts w:ascii="Arial" w:eastAsia="Times New Roman" w:hAnsi="Arial" w:cs="Arial"/>
+          <w:rFonts w:ascii="Ubuntu Mono" w:eastAsia="Times New Roman" w:hAnsi="Ubuntu Mono" w:cs="Arial"/>
           <w:color w:val="FFFFFF"/>
           <w:kern w:val="0"/>
           <w:sz w:val="20"/>
@@ -36664,7 +36678,7 @@
       </w:r>
       <w:r>
         <w:rPr>
-          <w:rFonts w:ascii="Arial" w:eastAsia="Times New Roman" w:hAnsi="Arial" w:cs="Arial"/>
+          <w:rFonts w:ascii="Ubuntu Mono" w:eastAsia="Times New Roman" w:hAnsi="Ubuntu Mono" w:cs="Arial"/>
           <w:color w:val="FFFFFF"/>
           <w:kern w:val="0"/>
           <w:sz w:val="20"/>
@@ -36678,7 +36692,7 @@
       </w:r>
       <w:r>
         <w:rPr>
-          <w:rFonts w:ascii="Arial" w:eastAsia="Times New Roman" w:hAnsi="Arial" w:cs="Arial"/>
+          <w:rFonts w:ascii="Ubuntu Mono" w:eastAsia="Times New Roman" w:hAnsi="Ubuntu Mono" w:cs="Arial"/>
           <w:color w:val="FFFFFF"/>
           <w:kern w:val="0"/>
           <w:sz w:val="20"/>
@@ -36694,19 +36708,19 @@
       <w:pPr>
         <w:spacing w:after="0" w:line="276" w:lineRule="auto"/>
         <w:rPr>
-          <w:rFonts w:ascii="Arial" w:eastAsia="Times New Roman" w:hAnsi="Arial" w:cs="Arial"/>
-          <w:color w:val="FFFFFF"/>
-          <w:kern w:val="0"/>
-          <w:sz w:val="20"/>
-          <w:szCs w:val="20"/>
-          <w:highlight w:val="black"/>
-          <w:lang w:val="en-US" w:eastAsia="fr-FR"/>
-          <w14:ligatures w14:val="none"/>
-        </w:rPr>
-      </w:pPr>
-      <w:r>
-        <w:rPr>
-          <w:rFonts w:ascii="Arial" w:eastAsia="Times New Roman" w:hAnsi="Arial" w:cs="Arial"/>
+          <w:rFonts w:ascii="Ubuntu Mono" w:eastAsia="Times New Roman" w:hAnsi="Ubuntu Mono" w:cs="Arial"/>
+          <w:color w:val="FFFFFF"/>
+          <w:kern w:val="0"/>
+          <w:sz w:val="20"/>
+          <w:szCs w:val="20"/>
+          <w:highlight w:val="black"/>
+          <w:lang w:val="en-US" w:eastAsia="fr-FR"/>
+          <w14:ligatures w14:val="none"/>
+        </w:rPr>
+      </w:pPr>
+      <w:r>
+        <w:rPr>
+          <w:rFonts w:ascii="Ubuntu Mono" w:eastAsia="Times New Roman" w:hAnsi="Ubuntu Mono" w:cs="Arial"/>
           <w:color w:val="FFFFFF"/>
           <w:kern w:val="0"/>
           <w:sz w:val="20"/>
@@ -36719,7 +36733,7 @@
       </w:r>
       <w:r>
         <w:rPr>
-          <w:rFonts w:ascii="Arial" w:eastAsia="Times New Roman" w:hAnsi="Arial" w:cs="Arial"/>
+          <w:rFonts w:ascii="Ubuntu Mono" w:eastAsia="Times New Roman" w:hAnsi="Ubuntu Mono" w:cs="Arial"/>
           <w:color w:val="DF3079"/>
           <w:kern w:val="0"/>
           <w:sz w:val="20"/>
@@ -36733,7 +36747,7 @@
       </w:r>
       <w:r>
         <w:rPr>
-          <w:rFonts w:ascii="Arial" w:eastAsia="Times New Roman" w:hAnsi="Arial" w:cs="Arial"/>
+          <w:rFonts w:ascii="Ubuntu Mono" w:eastAsia="Times New Roman" w:hAnsi="Ubuntu Mono" w:cs="Arial"/>
           <w:color w:val="FFFFFF"/>
           <w:kern w:val="0"/>
           <w:sz w:val="20"/>
@@ -36746,7 +36760,7 @@
       </w:r>
       <w:r>
         <w:rPr>
-          <w:rFonts w:ascii="Arial" w:eastAsia="Times New Roman" w:hAnsi="Arial" w:cs="Arial"/>
+          <w:rFonts w:ascii="Ubuntu Mono" w:eastAsia="Times New Roman" w:hAnsi="Ubuntu Mono" w:cs="Arial"/>
           <w:color w:val="F22C3D"/>
           <w:kern w:val="0"/>
           <w:sz w:val="20"/>
@@ -36760,7 +36774,7 @@
       </w:r>
       <w:r>
         <w:rPr>
-          <w:rFonts w:ascii="Arial" w:eastAsia="Times New Roman" w:hAnsi="Arial" w:cs="Arial"/>
+          <w:rFonts w:ascii="Ubuntu Mono" w:eastAsia="Times New Roman" w:hAnsi="Ubuntu Mono" w:cs="Arial"/>
           <w:color w:val="FFFFFF"/>
           <w:kern w:val="0"/>
           <w:sz w:val="20"/>
@@ -36773,7 +36787,7 @@
       </w:r>
       <w:r>
         <w:rPr>
-          <w:rFonts w:ascii="Arial" w:eastAsia="Times New Roman" w:hAnsi="Arial" w:cs="Arial"/>
+          <w:rFonts w:ascii="Ubuntu Mono" w:eastAsia="Times New Roman" w:hAnsi="Ubuntu Mono" w:cs="Arial"/>
           <w:color w:val="00A67D"/>
           <w:kern w:val="0"/>
           <w:sz w:val="20"/>
@@ -36787,7 +36801,7 @@
       </w:r>
       <w:r>
         <w:rPr>
-          <w:rFonts w:ascii="Arial" w:eastAsia="Times New Roman" w:hAnsi="Arial" w:cs="Arial"/>
+          <w:rFonts w:ascii="Ubuntu Mono" w:eastAsia="Times New Roman" w:hAnsi="Ubuntu Mono" w:cs="Arial"/>
           <w:color w:val="FFFFFF"/>
           <w:kern w:val="0"/>
           <w:sz w:val="20"/>
@@ -36803,19 +36817,19 @@
       <w:pPr>
         <w:spacing w:line="276" w:lineRule="auto"/>
         <w:rPr>
-          <w:rFonts w:ascii="Arial" w:eastAsia="Times New Roman" w:hAnsi="Arial" w:cs="Arial"/>
-          <w:color w:val="FFFFFF"/>
-          <w:kern w:val="0"/>
-          <w:sz w:val="20"/>
-          <w:szCs w:val="20"/>
-          <w:highlight w:val="black"/>
-          <w:lang w:eastAsia="fr-FR"/>
-          <w14:ligatures w14:val="none"/>
-        </w:rPr>
-      </w:pPr>
-      <w:r>
-        <w:rPr>
-          <w:rFonts w:ascii="Arial" w:eastAsia="Times New Roman" w:hAnsi="Arial" w:cs="Arial"/>
+          <w:rFonts w:ascii="Ubuntu Mono" w:eastAsia="Times New Roman" w:hAnsi="Ubuntu Mono" w:cs="Arial"/>
+          <w:color w:val="FFFFFF"/>
+          <w:kern w:val="0"/>
+          <w:sz w:val="20"/>
+          <w:szCs w:val="20"/>
+          <w:highlight w:val="black"/>
+          <w:lang w:eastAsia="fr-FR"/>
+          <w14:ligatures w14:val="none"/>
+        </w:rPr>
+      </w:pPr>
+      <w:r>
+        <w:rPr>
+          <w:rFonts w:ascii="Ubuntu Mono" w:eastAsia="Times New Roman" w:hAnsi="Ubuntu Mono" w:cs="Arial"/>
           <w:color w:val="FFFFFF"/>
           <w:kern w:val="0"/>
           <w:sz w:val="20"/>
@@ -37146,7 +37160,6 @@
           <w:sz w:val="20"/>
           <w:szCs w:val="20"/>
         </w:rPr>
-        <w:lastRenderedPageBreak/>
         <w:t xml:space="preserve">Pour utiliser les modules ES6, </w:t>
       </w:r>
       <w:r>
@@ -37303,6 +37316,7 @@
           <w:sz w:val="20"/>
           <w:szCs w:val="20"/>
         </w:rPr>
+        <w:lastRenderedPageBreak/>
         <w:t xml:space="preserve">Par exemple, si </w:t>
       </w:r>
       <w:r>
@@ -39571,6 +39585,7 @@
         <w:ind w:left="990" w:hanging="630"/>
       </w:pPr>
       <w:r>
+        <w:lastRenderedPageBreak/>
         <w:t>Le contexte</w:t>
       </w:r>
     </w:p>
@@ -41813,7 +41828,6 @@
           <w:highlight w:val="black"/>
           <w14:ligatures w14:val="none"/>
         </w:rPr>
-        <w:lastRenderedPageBreak/>
         <w:t>compte.</w:t>
       </w:r>
       <w:r>
@@ -42193,6 +42207,7 @@
         <w:ind w:left="990" w:hanging="630"/>
       </w:pPr>
       <w:r>
+        <w:lastRenderedPageBreak/>
         <w:t>Les méthodes statiques</w:t>
       </w:r>
     </w:p>
@@ -42202,6 +42217,7 @@
           <w:ilvl w:val="0"/>
           <w:numId w:val="16"/>
         </w:numPr>
+        <w:spacing w:after="0"/>
         <w:rPr>
           <w:rFonts w:ascii="Arial" w:hAnsi="Arial" w:cs="Arial"/>
           <w:sz w:val="20"/>
@@ -42525,20 +42541,6 @@
         </w:rPr>
         <w:t>}</w:t>
       </w:r>
-    </w:p>
-    <w:p>
-      <w:pPr>
-        <w:spacing w:after="0" w:line="240" w:lineRule="auto"/>
-        <w:rPr>
-          <w:rFonts w:ascii="Ubuntu Mono" w:eastAsia="Times New Roman" w:hAnsi="Ubuntu Mono" w:cs="Times New Roman"/>
-          <w:color w:val="FFFFFF"/>
-          <w:kern w:val="0"/>
-          <w:sz w:val="21"/>
-          <w:szCs w:val="21"/>
-          <w:highlight w:val="black"/>
-          <w14:ligatures w14:val="none"/>
-        </w:rPr>
-      </w:pPr>
     </w:p>
     <w:p>
       <w:pPr>
@@ -42722,13 +42724,7 @@
         <w:pStyle w:val="Corps"/>
       </w:pPr>
       <w:r>
-        <w:t>Le but de jQuery est de faciliter l'utilisation de JavaScript sur votre site web.</w:t>
-      </w:r>
-      <w:r>
-        <w:t xml:space="preserve"> </w:t>
-      </w:r>
-      <w:r>
-        <w:t>jQuery est une bibliothèque JavaScript légère, qui se présente sous le slogan "Écrire moins, en faire plus".</w:t>
+        <w:t>Le but de jQuery est de faciliter l'utilisation de JavaScript sur votre site web. jQuery est une bibliothèque JavaScript légère, qui se présente sous le slogan "Écrire moins, en faire plus".</w:t>
       </w:r>
       <w:r>
         <w:t xml:space="preserve"> </w:t>
@@ -42766,6 +42762,7 @@
           <w:ilvl w:val="0"/>
           <w:numId w:val="11"/>
         </w:numPr>
+        <w:spacing w:after="0"/>
       </w:pPr>
       <w:r>
         <w:t>Manipulation HTML/DOM</w:t>
@@ -42778,6 +42775,7 @@
           <w:ilvl w:val="0"/>
           <w:numId w:val="11"/>
         </w:numPr>
+        <w:spacing w:after="0"/>
       </w:pPr>
       <w:r>
         <w:t>Manipulation CSS</w:t>
@@ -42790,6 +42788,7 @@
           <w:ilvl w:val="0"/>
           <w:numId w:val="11"/>
         </w:numPr>
+        <w:spacing w:after="0"/>
       </w:pPr>
       <w:r>
         <w:t>Méthodes d'événements HTML</w:t>
@@ -42802,6 +42801,7 @@
           <w:ilvl w:val="0"/>
           <w:numId w:val="11"/>
         </w:numPr>
+        <w:spacing w:after="0"/>
       </w:pPr>
       <w:r>
         <w:t>Effets et animations</w:t>
@@ -42814,6 +42814,7 @@
           <w:ilvl w:val="0"/>
           <w:numId w:val="11"/>
         </w:numPr>
+        <w:spacing w:after="0"/>
       </w:pPr>
       <w:r>
         <w:t>AJAX</w:t>
@@ -42822,6 +42823,7 @@
     <w:p>
       <w:pPr>
         <w:pStyle w:val="Corps"/>
+        <w:spacing w:before="240"/>
       </w:pPr>
       <w:r>
         <w:t>Tips : De plus, jQuery dispose de nombreux plugins pour presque toutes les tâches que vous pouvez rencontrer.</w:t>
@@ -42873,6 +42875,7 @@
           <w:ilvl w:val="0"/>
           <w:numId w:val="25"/>
         </w:numPr>
+        <w:spacing w:after="0"/>
       </w:pPr>
       <w:r>
         <w:t xml:space="preserve">Télécharger la bibliothèque jQuery depuis </w:t>
@@ -42895,6 +42898,7 @@
           <w:ilvl w:val="0"/>
           <w:numId w:val="25"/>
         </w:numPr>
+        <w:spacing w:after="0"/>
       </w:pPr>
       <w:r>
         <w:t>Inclure jQuery à partir d'un CDN, tel que Google.</w:t>
@@ -42904,18 +42908,7 @@
       <w:pPr>
         <w:pStyle w:val="Corps"/>
       </w:pPr>
-    </w:p>
-    <w:p>
-      <w:pPr>
-        <w:pStyle w:val="Corps"/>
-      </w:pPr>
-    </w:p>
-    <w:p>
-      <w:pPr>
-        <w:pStyle w:val="Corps"/>
-      </w:pPr>
-      <w:r>
-        <w:lastRenderedPageBreak/>
+      <w:r>
         <w:t>Il existe deux versions de jQuery disponibles en téléchargement :</w:t>
       </w:r>
     </w:p>
@@ -43044,6 +43037,7 @@
         <w:spacing w:after="0"/>
       </w:pPr>
       <w:r>
+        <w:lastRenderedPageBreak/>
         <w:t>jQuery offre une syntaxe simple et concise pour sélectionner et manipuler les éléments du DOM.</w:t>
       </w:r>
     </w:p>
@@ -44263,7 +44257,6 @@
         <w:jc w:val="both"/>
       </w:pPr>
       <w:r>
-        <w:lastRenderedPageBreak/>
         <w:t>Exemple de code :</w:t>
       </w:r>
     </w:p>
@@ -49021,6 +49014,7 @@
   <w:style w:type="character" w:default="1" w:styleId="DefaultParagraphFont">
     <w:name w:val="Default Paragraph Font"/>
     <w:uiPriority w:val="1"/>
+    <w:semiHidden/>
     <w:unhideWhenUsed/>
   </w:style>
   <w:style w:type="table" w:default="1" w:styleId="TableNormal">

</xml_diff>